<commit_message>
Added user login testing
</commit_message>
<xml_diff>
--- a/COS 301 Assignment 4 Functional Requirement Testing.docx
+++ b/COS 301 Assignment 4 Functional Requirement Testing.docx
@@ -1,6 +1,6 @@
 
 <file path=word/document.xml><?xml version="1.0" encoding="utf-8"?>
-<w:document xmlns:wpc="http://schemas.microsoft.com/office/word/2010/wordprocessingCanvas" xmlns:mc="http://schemas.openxmlformats.org/markup-compatibility/2006" xmlns:o="urn:schemas-microsoft-com:office:office" xmlns:r="http://schemas.openxmlformats.org/officeDocument/2006/relationships" xmlns:m="http://schemas.openxmlformats.org/officeDocument/2006/math" xmlns:v="urn:schemas-microsoft-com:vml" xmlns:wp14="http://schemas.microsoft.com/office/word/2010/wordprocessingDrawing" xmlns:wp="http://schemas.openxmlformats.org/drawingml/2006/wordprocessingDrawing" xmlns:w10="urn:schemas-microsoft-com:office:word" xmlns:w="http://schemas.openxmlformats.org/wordprocessingml/2006/main" xmlns:w14="http://schemas.microsoft.com/office/word/2010/wordml" xmlns:w15="http://schemas.microsoft.com/office/word/2012/wordml" xmlns:wpg="http://schemas.microsoft.com/office/word/2010/wordprocessingGroup" xmlns:wpi="http://schemas.microsoft.com/office/word/2010/wordprocessingInk" xmlns:wne="http://schemas.microsoft.com/office/word/2006/wordml" xmlns:wps="http://schemas.microsoft.com/office/word/2010/wordprocessingShape" mc:Ignorable="w14 w15 wp14">
+<w:document xmlns:wpc="http://schemas.microsoft.com/office/word/2010/wordprocessingCanvas" xmlns:mo="http://schemas.microsoft.com/office/mac/office/2008/main" xmlns:mc="http://schemas.openxmlformats.org/markup-compatibility/2006" xmlns:mv="urn:schemas-microsoft-com:mac:vml" xmlns:o="urn:schemas-microsoft-com:office:office" xmlns:r="http://schemas.openxmlformats.org/officeDocument/2006/relationships" xmlns:m="http://schemas.openxmlformats.org/officeDocument/2006/math" xmlns:v="urn:schemas-microsoft-com:vml" xmlns:wp14="http://schemas.microsoft.com/office/word/2010/wordprocessingDrawing" xmlns:wp="http://schemas.openxmlformats.org/drawingml/2006/wordprocessingDrawing" xmlns:w10="urn:schemas-microsoft-com:office:word" xmlns:w="http://schemas.openxmlformats.org/wordprocessingml/2006/main" xmlns:w14="http://schemas.microsoft.com/office/word/2010/wordml" xmlns:wpg="http://schemas.microsoft.com/office/word/2010/wordprocessingGroup" xmlns:wpi="http://schemas.microsoft.com/office/word/2010/wordprocessingInk" xmlns:wne="http://schemas.microsoft.com/office/word/2006/wordml" xmlns:wps="http://schemas.microsoft.com/office/word/2010/wordprocessingShape" mc:Ignorable="w14 wp14">
   <w:body>
     <w:p>
       <w:pPr>
@@ -51,6 +51,201 @@
         <w:t>User Login</w:t>
       </w:r>
     </w:p>
+    <w:p>
+      <w:r>
+        <w:t>Test Case 1</w:t>
+      </w:r>
+    </w:p>
+    <w:p>
+      <w:r>
+        <w:rPr>
+          <w:b/>
+        </w:rPr>
+        <w:t>Action:</w:t>
+      </w:r>
+      <w:r>
+        <w:t xml:space="preserve"> Fill out all of the user login details with correct data</w:t>
+      </w:r>
+    </w:p>
+    <w:p>
+      <w:r>
+        <w:rPr>
+          <w:b/>
+        </w:rPr>
+        <w:t>Expected Result:</w:t>
+      </w:r>
+      <w:r>
+        <w:t xml:space="preserve"> The user will be logged in successfully</w:t>
+      </w:r>
+    </w:p>
+    <w:p>
+      <w:r>
+        <w:rPr>
+          <w:b/>
+        </w:rPr>
+        <w:t>Actual Result:</w:t>
+      </w:r>
+      <w:r>
+        <w:t xml:space="preserve"> The login was a success; a message is displayed to the user that they have logged in successfully</w:t>
+      </w:r>
+    </w:p>
+    <w:p>
+      <w:pPr>
+        <w:rPr>
+          <w:b/>
+        </w:rPr>
+      </w:pPr>
+      <w:r>
+        <w:rPr>
+          <w:b/>
+        </w:rPr>
+        <w:t>Possible Improvements:</w:t>
+      </w:r>
+      <w:r>
+        <w:rPr>
+          <w:b/>
+        </w:rPr>
+        <w:t xml:space="preserve"> </w:t>
+      </w:r>
+      <w:r>
+        <w:t>Instead of the</w:t>
+      </w:r>
+      <w:r>
+        <w:t xml:space="preserve"> application taking the user to the navigation page once they have logged in, they could instead be taken to a homepage. </w:t>
+      </w:r>
+    </w:p>
+    <w:p/>
+    <w:p>
+      <w:r>
+        <w:t>Test Case 2</w:t>
+      </w:r>
+    </w:p>
+    <w:p>
+      <w:r>
+        <w:rPr>
+          <w:b/>
+        </w:rPr>
+        <w:t>Action:</w:t>
+      </w:r>
+      <w:r>
+        <w:t xml:space="preserve"> All login input fields are left blank</w:t>
+      </w:r>
+    </w:p>
+    <w:p>
+      <w:r>
+        <w:rPr>
+          <w:b/>
+        </w:rPr>
+        <w:t>Expected Result:</w:t>
+      </w:r>
+      <w:r>
+        <w:t xml:space="preserve"> The login is </w:t>
+      </w:r>
+      <w:r>
+        <w:t>successful</w:t>
+      </w:r>
+    </w:p>
+    <w:p>
+      <w:r>
+        <w:rPr>
+          <w:b/>
+        </w:rPr>
+        <w:t>Actual Result:</w:t>
+      </w:r>
+      <w:r>
+        <w:t xml:space="preserve"> The login was not a success, the input boxes glow red to indicate that they should be filled in in order to login</w:t>
+      </w:r>
+    </w:p>
+    <w:p>
+      <w:pPr>
+        <w:rPr>
+          <w:b/>
+        </w:rPr>
+      </w:pPr>
+      <w:r>
+        <w:rPr>
+          <w:b/>
+        </w:rPr>
+        <w:t>Possible Improvements:</w:t>
+      </w:r>
+      <w:r>
+        <w:rPr>
+          <w:b/>
+        </w:rPr>
+        <w:t xml:space="preserve"> </w:t>
+      </w:r>
+      <w:r>
+        <w:t>The user could also be notified by means of an alert which indicates why the login was unsuccessful</w:t>
+      </w:r>
+    </w:p>
+    <w:p>
+      <w:pPr>
+        <w:rPr>
+          <w:b/>
+        </w:rPr>
+      </w:pPr>
+    </w:p>
+    <w:p>
+      <w:r>
+        <w:t>Test Case 3</w:t>
+      </w:r>
+    </w:p>
+    <w:p>
+      <w:r>
+        <w:rPr>
+          <w:b/>
+        </w:rPr>
+        <w:t>Action:</w:t>
+      </w:r>
+      <w:r>
+        <w:t xml:space="preserve"> Fill out the user login details with a correct username and an incorrect password</w:t>
+      </w:r>
+    </w:p>
+    <w:p>
+      <w:r>
+        <w:rPr>
+          <w:b/>
+        </w:rPr>
+        <w:t>Expected Result:</w:t>
+      </w:r>
+      <w:r>
+        <w:t xml:space="preserve"> The login is not successful</w:t>
+      </w:r>
+    </w:p>
+    <w:p>
+      <w:r>
+        <w:rPr>
+          <w:b/>
+        </w:rPr>
+        <w:t>Actual Result:</w:t>
+      </w:r>
+      <w:r>
+        <w:t xml:space="preserve"> The login was not a success, a message is displayed which states that either the email address or password were incorrect</w:t>
+      </w:r>
+    </w:p>
+    <w:p/>
+    <w:p>
+      <w:r>
+        <w:t>Total Mark: 9</w:t>
+      </w:r>
+      <w:r>
+        <w:t>/10</w:t>
+      </w:r>
+    </w:p>
+    <w:p>
+      <w:r>
+        <w:rPr>
+          <w:b/>
+        </w:rPr>
+        <w:t>Additional Comments</w:t>
+      </w:r>
+      <w:r>
+        <w:t xml:space="preserve">: </w:t>
+      </w:r>
+      <w:r>
+        <w:t>Since the actual results of all there test cases were the same as the expected results, the sign in should be awarded full marks. However, since the sign in can still be improved by giving the user more feedback when data is left blank, only 9/10 was awarded as there is still room for improvement.</w:t>
+      </w:r>
+    </w:p>
     <w:p/>
     <w:p>
       <w:pPr>
@@ -146,7 +341,13 @@
         <w:t>Expected</w:t>
       </w:r>
       <w:r>
-        <w:t xml:space="preserve"> Result:</w:t>
+        <w:t xml:space="preserve"> </w:t>
+      </w:r>
+      <w:r>
+        <w:rPr>
+          <w:b/>
+        </w:rPr>
+        <w:t>Result:</w:t>
       </w:r>
       <w:r>
         <w:t xml:space="preserve"> The profile update process is not completed</w:t>
@@ -192,6 +393,71 @@
     <w:p/>
     <w:p>
       <w:r>
+        <w:t>Test Case 3</w:t>
+      </w:r>
+    </w:p>
+    <w:p>
+      <w:r>
+        <w:rPr>
+          <w:b/>
+        </w:rPr>
+        <w:t>Action</w:t>
+      </w:r>
+      <w:r>
+        <w:t>: Update the user details with an invalid email address</w:t>
+      </w:r>
+    </w:p>
+    <w:p>
+      <w:r>
+        <w:rPr>
+          <w:b/>
+        </w:rPr>
+        <w:t>Expected</w:t>
+      </w:r>
+      <w:r>
+        <w:t xml:space="preserve"> </w:t>
+      </w:r>
+      <w:r>
+        <w:rPr>
+          <w:b/>
+        </w:rPr>
+        <w:t>Result:</w:t>
+      </w:r>
+      <w:r>
+        <w:t xml:space="preserve"> The profile update process is not completed.</w:t>
+      </w:r>
+    </w:p>
+    <w:p>
+      <w:r>
+        <w:rPr>
+          <w:b/>
+        </w:rPr>
+        <w:t>Actual Result</w:t>
+      </w:r>
+      <w:r>
+        <w:t xml:space="preserve">: The </w:t>
+      </w:r>
+      <w:r>
+        <w:t>update is a success even though the password is not valid</w:t>
+      </w:r>
+    </w:p>
+    <w:p>
+      <w:r>
+        <w:rPr>
+          <w:b/>
+        </w:rPr>
+        <w:t>Possible Improvements</w:t>
+      </w:r>
+      <w:r>
+        <w:t xml:space="preserve">: </w:t>
+      </w:r>
+      <w:r>
+        <w:t xml:space="preserve">The email address of the user should be validated </w:t>
+      </w:r>
+    </w:p>
+    <w:p/>
+    <w:p>
+      <w:r>
         <w:t>Total Mark: 5/10</w:t>
       </w:r>
     </w:p>
@@ -203,7 +469,31 @@
         <w:t>Additional Comments</w:t>
       </w:r>
       <w:r>
-        <w:t>: The process of updating one’s profile was not a completely uniform process mainly because the user has to navigate to a different page if they wish to update their password. A possible improvement could be to add an input field to the “Edit Profile” page for the user to change their password.</w:t>
+        <w:t xml:space="preserve">: </w:t>
+      </w:r>
+      <w:r>
+        <w:t>The mark awarded for this module is 5/10 since t</w:t>
+      </w:r>
+      <w:r>
+        <w:t>he process of updating one’s profile was not a completely uniform process</w:t>
+      </w:r>
+      <w:r>
+        <w:t>. This is</w:t>
+      </w:r>
+      <w:r>
+        <w:t xml:space="preserve"> mainly because the user has to navigate to a different page if they wish to update their password. </w:t>
+      </w:r>
+      <w:r>
+        <w:t>Marks were also lost since one of the test cases failed.</w:t>
+      </w:r>
+      <w:r>
+        <w:t xml:space="preserve"> </w:t>
+      </w:r>
+      <w:r>
+        <w:t>A possible improvement could be to add an input field to the “Edit Profile” page for the user to change their password.</w:t>
+      </w:r>
+      <w:r>
+        <w:t xml:space="preserve"> </w:t>
       </w:r>
     </w:p>
     <w:p/>
@@ -305,7 +595,12 @@
         <w:t>Additional Comments</w:t>
       </w:r>
       <w:r>
-        <w:t xml:space="preserve">: The application is intended to display an interface which an admin user can use to manage GIS locations, but instead it only provides a list of locations and no options to make any changes to these objects. </w:t>
+        <w:t xml:space="preserve">: </w:t>
+      </w:r>
+      <w:bookmarkStart w:id="0" w:name="_GoBack"/>
+      <w:bookmarkEnd w:id="0"/>
+      <w:r>
+        <w:t xml:space="preserve">The application is intended to display an interface which an admin user can use to manage GIS locations, but instead it only provides a list of locations and no options to make any changes to these objects. </w:t>
       </w:r>
     </w:p>
     <w:p/>
@@ -452,8 +747,14 @@
     </w:p>
     <w:p>
       <w:r>
+        <w:rPr>
+          <w:b/>
+        </w:rPr>
         <w:lastRenderedPageBreak/>
-        <w:t>Additional Comments: The absence of a search bar when searching for a location could lead to a very inconvenient experience for the user, especially if the user has a large list of saved locations.</w:t>
+        <w:t>Additional Comments:</w:t>
+      </w:r>
+      <w:r>
+        <w:t xml:space="preserve"> The absence of a search bar when searching for a location could lead to a very inconvenient experience for the user, especially if the user has a large list of saved locations.</w:t>
       </w:r>
     </w:p>
     <w:p/>
@@ -486,6 +787,9 @@
     </w:p>
     <w:p>
       <w:r>
+        <w:rPr>
+          <w:b/>
+        </w:rPr>
         <w:t>Action:</w:t>
       </w:r>
       <w:r>
@@ -494,6 +798,9 @@
     </w:p>
     <w:p>
       <w:r>
+        <w:rPr>
+          <w:b/>
+        </w:rPr>
         <w:t>Expected Result:</w:t>
       </w:r>
       <w:r>
@@ -502,6 +809,9 @@
     </w:p>
     <w:p>
       <w:r>
+        <w:rPr>
+          <w:b/>
+        </w:rPr>
         <w:t>Actual Result:</w:t>
       </w:r>
       <w:r>
@@ -510,6 +820,9 @@
     </w:p>
     <w:p>
       <w:r>
+        <w:rPr>
+          <w:b/>
+        </w:rPr>
         <w:t>Possible Improvements:</w:t>
       </w:r>
       <w:r>
@@ -523,7 +836,13 @@
     </w:p>
     <w:p>
       <w:r>
-        <w:t>Additional Comments: The application marks a location on the map, although this locations is not the correct location. This would lead to incorrect locations being saved, and could also affect the process of navigating from the users current location to another desired location.</w:t>
+        <w:rPr>
+          <w:b/>
+        </w:rPr>
+        <w:t>Additional Comments:</w:t>
+      </w:r>
+      <w:r>
+        <w:t xml:space="preserve"> The application marks a location on the map, although this locations is not the correct location. This would lead to incorrect locations being saved, and could also affect the process of navigating from the users current location to another desired location.</w:t>
       </w:r>
     </w:p>
     <w:p/>
@@ -629,10 +948,7 @@
       </w:r>
     </w:p>
     <w:p/>
-    <w:p>
-      <w:bookmarkStart w:id="0" w:name="_GoBack"/>
-      <w:bookmarkEnd w:id="0"/>
-    </w:p>
+    <w:p/>
     <w:p/>
     <w:p/>
     <w:p/>
@@ -647,7 +963,7 @@
 </file>
 
 <file path=word/styles.xml><?xml version="1.0" encoding="utf-8"?>
-<w:styles xmlns:mc="http://schemas.openxmlformats.org/markup-compatibility/2006" xmlns:r="http://schemas.openxmlformats.org/officeDocument/2006/relationships" xmlns:w="http://schemas.openxmlformats.org/wordprocessingml/2006/main" xmlns:w14="http://schemas.microsoft.com/office/word/2010/wordml" xmlns:w15="http://schemas.microsoft.com/office/word/2012/wordml" mc:Ignorable="w14 w15">
+<w:styles xmlns:mc="http://schemas.openxmlformats.org/markup-compatibility/2006" xmlns:r="http://schemas.openxmlformats.org/officeDocument/2006/relationships" xmlns:w="http://schemas.openxmlformats.org/wordprocessingml/2006/main" xmlns:w14="http://schemas.microsoft.com/office/word/2010/wordml" mc:Ignorable="w14">
   <w:docDefaults>
     <w:rPrDefault>
       <w:rPr>
@@ -663,378 +979,490 @@
       </w:pPr>
     </w:pPrDefault>
   </w:docDefaults>
-  <w:latentStyles w:defLockedState="0" w:defUIPriority="99" w:defSemiHidden="0" w:defUnhideWhenUsed="0" w:defQFormat="0" w:count="371">
-    <w:lsdException w:name="Normal" w:uiPriority="0" w:qFormat="1"/>
-    <w:lsdException w:name="heading 1" w:uiPriority="9" w:qFormat="1"/>
-    <w:lsdException w:name="heading 2" w:semiHidden="1" w:uiPriority="9" w:unhideWhenUsed="1" w:qFormat="1"/>
-    <w:lsdException w:name="heading 3" w:semiHidden="1" w:uiPriority="9" w:unhideWhenUsed="1" w:qFormat="1"/>
-    <w:lsdException w:name="heading 4" w:semiHidden="1" w:uiPriority="9" w:unhideWhenUsed="1" w:qFormat="1"/>
-    <w:lsdException w:name="heading 5" w:semiHidden="1" w:uiPriority="9" w:unhideWhenUsed="1" w:qFormat="1"/>
-    <w:lsdException w:name="heading 6" w:semiHidden="1" w:uiPriority="9" w:unhideWhenUsed="1" w:qFormat="1"/>
-    <w:lsdException w:name="heading 7" w:semiHidden="1" w:uiPriority="9" w:unhideWhenUsed="1" w:qFormat="1"/>
-    <w:lsdException w:name="heading 8" w:semiHidden="1" w:uiPriority="9" w:unhideWhenUsed="1" w:qFormat="1"/>
-    <w:lsdException w:name="heading 9" w:semiHidden="1" w:uiPriority="9" w:unhideWhenUsed="1" w:qFormat="1"/>
-    <w:lsdException w:name="index 1" w:semiHidden="1" w:unhideWhenUsed="1"/>
-    <w:lsdException w:name="index 2" w:semiHidden="1" w:unhideWhenUsed="1"/>
-    <w:lsdException w:name="index 3" w:semiHidden="1" w:unhideWhenUsed="1"/>
-    <w:lsdException w:name="index 4" w:semiHidden="1" w:unhideWhenUsed="1"/>
-    <w:lsdException w:name="index 5" w:semiHidden="1" w:unhideWhenUsed="1"/>
-    <w:lsdException w:name="index 6" w:semiHidden="1" w:unhideWhenUsed="1"/>
-    <w:lsdException w:name="index 7" w:semiHidden="1" w:unhideWhenUsed="1"/>
-    <w:lsdException w:name="index 8" w:semiHidden="1" w:unhideWhenUsed="1"/>
-    <w:lsdException w:name="index 9" w:semiHidden="1" w:unhideWhenUsed="1"/>
-    <w:lsdException w:name="toc 1" w:semiHidden="1" w:uiPriority="39" w:unhideWhenUsed="1"/>
-    <w:lsdException w:name="toc 2" w:semiHidden="1" w:uiPriority="39" w:unhideWhenUsed="1"/>
-    <w:lsdException w:name="toc 3" w:semiHidden="1" w:uiPriority="39" w:unhideWhenUsed="1"/>
-    <w:lsdException w:name="toc 4" w:semiHidden="1" w:uiPriority="39" w:unhideWhenUsed="1"/>
-    <w:lsdException w:name="toc 5" w:semiHidden="1" w:uiPriority="39" w:unhideWhenUsed="1"/>
-    <w:lsdException w:name="toc 6" w:semiHidden="1" w:uiPriority="39" w:unhideWhenUsed="1"/>
-    <w:lsdException w:name="toc 7" w:semiHidden="1" w:uiPriority="39" w:unhideWhenUsed="1"/>
-    <w:lsdException w:name="toc 8" w:semiHidden="1" w:uiPriority="39" w:unhideWhenUsed="1"/>
-    <w:lsdException w:name="toc 9" w:semiHidden="1" w:uiPriority="39" w:unhideWhenUsed="1"/>
-    <w:lsdException w:name="Normal Indent" w:semiHidden="1" w:unhideWhenUsed="1"/>
-    <w:lsdException w:name="footnote text" w:semiHidden="1" w:unhideWhenUsed="1"/>
-    <w:lsdException w:name="annotation text" w:semiHidden="1" w:unhideWhenUsed="1"/>
-    <w:lsdException w:name="header" w:semiHidden="1" w:unhideWhenUsed="1"/>
-    <w:lsdException w:name="footer" w:semiHidden="1" w:unhideWhenUsed="1"/>
-    <w:lsdException w:name="index heading" w:semiHidden="1" w:unhideWhenUsed="1"/>
-    <w:lsdException w:name="caption" w:semiHidden="1" w:uiPriority="35" w:unhideWhenUsed="1" w:qFormat="1"/>
-    <w:lsdException w:name="table of figures" w:semiHidden="1" w:unhideWhenUsed="1"/>
-    <w:lsdException w:name="envelope address" w:semiHidden="1" w:unhideWhenUsed="1"/>
-    <w:lsdException w:name="envelope return" w:semiHidden="1" w:unhideWhenUsed="1"/>
-    <w:lsdException w:name="footnote reference" w:semiHidden="1" w:unhideWhenUsed="1"/>
-    <w:lsdException w:name="annotation reference" w:semiHidden="1" w:unhideWhenUsed="1"/>
-    <w:lsdException w:name="line number" w:semiHidden="1" w:unhideWhenUsed="1"/>
-    <w:lsdException w:name="page number" w:semiHidden="1" w:unhideWhenUsed="1"/>
-    <w:lsdException w:name="endnote reference" w:semiHidden="1" w:unhideWhenUsed="1"/>
-    <w:lsdException w:name="endnote text" w:semiHidden="1" w:unhideWhenUsed="1"/>
-    <w:lsdException w:name="table of authorities" w:semiHidden="1" w:unhideWhenUsed="1"/>
-    <w:lsdException w:name="macro" w:semiHidden="1" w:unhideWhenUsed="1"/>
-    <w:lsdException w:name="toa heading" w:semiHidden="1" w:unhideWhenUsed="1"/>
-    <w:lsdException w:name="List" w:semiHidden="1" w:unhideWhenUsed="1"/>
-    <w:lsdException w:name="List Bullet" w:semiHidden="1" w:unhideWhenUsed="1"/>
-    <w:lsdException w:name="List Number" w:semiHidden="1" w:unhideWhenUsed="1"/>
-    <w:lsdException w:name="List 2" w:semiHidden="1" w:unhideWhenUsed="1"/>
-    <w:lsdException w:name="List 3" w:semiHidden="1" w:unhideWhenUsed="1"/>
-    <w:lsdException w:name="List 4" w:semiHidden="1" w:unhideWhenUsed="1"/>
-    <w:lsdException w:name="List 5" w:semiHidden="1" w:unhideWhenUsed="1"/>
-    <w:lsdException w:name="List Bullet 2" w:semiHidden="1" w:unhideWhenUsed="1"/>
-    <w:lsdException w:name="List Bullet 3" w:semiHidden="1" w:unhideWhenUsed="1"/>
-    <w:lsdException w:name="List Bullet 4" w:semiHidden="1" w:unhideWhenUsed="1"/>
-    <w:lsdException w:name="List Bullet 5" w:semiHidden="1" w:unhideWhenUsed="1"/>
-    <w:lsdException w:name="List Number 2" w:semiHidden="1" w:unhideWhenUsed="1"/>
-    <w:lsdException w:name="List Number 3" w:semiHidden="1" w:unhideWhenUsed="1"/>
-    <w:lsdException w:name="List Number 4" w:semiHidden="1" w:unhideWhenUsed="1"/>
-    <w:lsdException w:name="List Number 5" w:semiHidden="1" w:unhideWhenUsed="1"/>
-    <w:lsdException w:name="Title" w:uiPriority="10" w:qFormat="1"/>
-    <w:lsdException w:name="Closing" w:semiHidden="1" w:unhideWhenUsed="1"/>
-    <w:lsdException w:name="Signature" w:semiHidden="1" w:unhideWhenUsed="1"/>
-    <w:lsdException w:name="Default Paragraph Font" w:semiHidden="1" w:uiPriority="1" w:unhideWhenUsed="1"/>
-    <w:lsdException w:name="Body Text" w:semiHidden="1" w:unhideWhenUsed="1"/>
-    <w:lsdException w:name="Body Text Indent" w:semiHidden="1" w:unhideWhenUsed="1"/>
-    <w:lsdException w:name="List Continue" w:semiHidden="1" w:unhideWhenUsed="1"/>
-    <w:lsdException w:name="List Continue 2" w:semiHidden="1" w:unhideWhenUsed="1"/>
-    <w:lsdException w:name="List Continue 3" w:semiHidden="1" w:unhideWhenUsed="1"/>
-    <w:lsdException w:name="List Continue 4" w:semiHidden="1" w:unhideWhenUsed="1"/>
-    <w:lsdException w:name="List Continue 5" w:semiHidden="1" w:unhideWhenUsed="1"/>
-    <w:lsdException w:name="Message Header" w:semiHidden="1" w:unhideWhenUsed="1"/>
-    <w:lsdException w:name="Subtitle" w:uiPriority="11" w:qFormat="1"/>
-    <w:lsdException w:name="Salutation" w:semiHidden="1" w:unhideWhenUsed="1"/>
-    <w:lsdException w:name="Date" w:semiHidden="1" w:unhideWhenUsed="1"/>
-    <w:lsdException w:name="Body Text First Indent" w:semiHidden="1" w:unhideWhenUsed="1"/>
-    <w:lsdException w:name="Body Text First Indent 2" w:semiHidden="1" w:unhideWhenUsed="1"/>
-    <w:lsdException w:name="Note Heading" w:semiHidden="1" w:unhideWhenUsed="1"/>
-    <w:lsdException w:name="Body Text 2" w:semiHidden="1" w:unhideWhenUsed="1"/>
-    <w:lsdException w:name="Body Text 3" w:semiHidden="1" w:unhideWhenUsed="1"/>
-    <w:lsdException w:name="Body Text Indent 2" w:semiHidden="1" w:unhideWhenUsed="1"/>
-    <w:lsdException w:name="Body Text Indent 3" w:semiHidden="1" w:unhideWhenUsed="1"/>
-    <w:lsdException w:name="Block Text" w:semiHidden="1" w:unhideWhenUsed="1"/>
-    <w:lsdException w:name="Hyperlink" w:semiHidden="1" w:unhideWhenUsed="1"/>
-    <w:lsdException w:name="FollowedHyperlink" w:semiHidden="1" w:unhideWhenUsed="1"/>
-    <w:lsdException w:name="Strong" w:uiPriority="22" w:qFormat="1"/>
-    <w:lsdException w:name="Emphasis" w:uiPriority="20" w:qFormat="1"/>
-    <w:lsdException w:name="Document Map" w:semiHidden="1" w:unhideWhenUsed="1"/>
-    <w:lsdException w:name="Plain Text" w:semiHidden="1" w:unhideWhenUsed="1"/>
-    <w:lsdException w:name="E-mail Signature" w:semiHidden="1" w:unhideWhenUsed="1"/>
-    <w:lsdException w:name="HTML Top of Form" w:semiHidden="1" w:unhideWhenUsed="1"/>
-    <w:lsdException w:name="HTML Bottom of Form" w:semiHidden="1" w:unhideWhenUsed="1"/>
-    <w:lsdException w:name="Normal (Web)" w:semiHidden="1" w:unhideWhenUsed="1"/>
-    <w:lsdException w:name="HTML Acronym" w:semiHidden="1" w:unhideWhenUsed="1"/>
-    <w:lsdException w:name="HTML Address" w:semiHidden="1" w:unhideWhenUsed="1"/>
-    <w:lsdException w:name="HTML Cite" w:semiHidden="1" w:unhideWhenUsed="1"/>
-    <w:lsdException w:name="HTML Code" w:semiHidden="1" w:unhideWhenUsed="1"/>
-    <w:lsdException w:name="HTML Definition" w:semiHidden="1" w:unhideWhenUsed="1"/>
-    <w:lsdException w:name="HTML Keyboard" w:semiHidden="1" w:unhideWhenUsed="1"/>
-    <w:lsdException w:name="HTML Preformatted" w:semiHidden="1" w:unhideWhenUsed="1"/>
-    <w:lsdException w:name="HTML Sample" w:semiHidden="1" w:unhideWhenUsed="1"/>
-    <w:lsdException w:name="HTML Typewriter" w:semiHidden="1" w:unhideWhenUsed="1"/>
-    <w:lsdException w:name="HTML Variable" w:semiHidden="1" w:unhideWhenUsed="1"/>
-    <w:lsdException w:name="Normal Table" w:semiHidden="1" w:unhideWhenUsed="1"/>
-    <w:lsdException w:name="annotation subject" w:semiHidden="1" w:unhideWhenUsed="1"/>
-    <w:lsdException w:name="No List" w:semiHidden="1" w:unhideWhenUsed="1"/>
-    <w:lsdException w:name="Outline List 1" w:semiHidden="1" w:unhideWhenUsed="1"/>
-    <w:lsdException w:name="Outline List 2" w:semiHidden="1" w:unhideWhenUsed="1"/>
-    <w:lsdException w:name="Outline List 3" w:semiHidden="1" w:unhideWhenUsed="1"/>
-    <w:lsdException w:name="Table Simple 1" w:semiHidden="1" w:unhideWhenUsed="1"/>
-    <w:lsdException w:name="Table Simple 2" w:semiHidden="1" w:unhideWhenUsed="1"/>
-    <w:lsdException w:name="Table Simple 3" w:semiHidden="1" w:unhideWhenUsed="1"/>
-    <w:lsdException w:name="Table Classic 1" w:semiHidden="1" w:unhideWhenUsed="1"/>
-    <w:lsdException w:name="Table Classic 2" w:semiHidden="1" w:unhideWhenUsed="1"/>
-    <w:lsdException w:name="Table Classic 3" w:semiHidden="1" w:unhideWhenUsed="1"/>
-    <w:lsdException w:name="Table Classic 4" w:semiHidden="1" w:unhideWhenUsed="1"/>
-    <w:lsdException w:name="Table Colorful 1" w:semiHidden="1" w:unhideWhenUsed="1"/>
-    <w:lsdException w:name="Table Colorful 2" w:semiHidden="1" w:unhideWhenUsed="1"/>
-    <w:lsdException w:name="Table Colorful 3" w:semiHidden="1" w:unhideWhenUsed="1"/>
-    <w:lsdException w:name="Table Columns 1" w:semiHidden="1" w:unhideWhenUsed="1"/>
-    <w:lsdException w:name="Table Columns 2" w:semiHidden="1" w:unhideWhenUsed="1"/>
-    <w:lsdException w:name="Table Columns 3" w:semiHidden="1" w:unhideWhenUsed="1"/>
-    <w:lsdException w:name="Table Columns 4" w:semiHidden="1" w:unhideWhenUsed="1"/>
-    <w:lsdException w:name="Table Columns 5" w:semiHidden="1" w:unhideWhenUsed="1"/>
-    <w:lsdException w:name="Table Grid 1" w:semiHidden="1" w:unhideWhenUsed="1"/>
-    <w:lsdException w:name="Table Grid 2" w:semiHidden="1" w:unhideWhenUsed="1"/>
-    <w:lsdException w:name="Table Grid 3" w:semiHidden="1" w:unhideWhenUsed="1"/>
-    <w:lsdException w:name="Table Grid 4" w:semiHidden="1" w:unhideWhenUsed="1"/>
-    <w:lsdException w:name="Table Grid 5" w:semiHidden="1" w:unhideWhenUsed="1"/>
-    <w:lsdException w:name="Table Grid 6" w:semiHidden="1" w:unhideWhenUsed="1"/>
-    <w:lsdException w:name="Table Grid 7" w:semiHidden="1" w:unhideWhenUsed="1"/>
-    <w:lsdException w:name="Table Grid 8" w:semiHidden="1" w:unhideWhenUsed="1"/>
-    <w:lsdException w:name="Table List 1" w:semiHidden="1" w:unhideWhenUsed="1"/>
-    <w:lsdException w:name="Table List 2" w:semiHidden="1" w:unhideWhenUsed="1"/>
-    <w:lsdException w:name="Table List 3" w:semiHidden="1" w:unhideWhenUsed="1"/>
-    <w:lsdException w:name="Table List 4" w:semiHidden="1" w:unhideWhenUsed="1"/>
-    <w:lsdException w:name="Table List 5" w:semiHidden="1" w:unhideWhenUsed="1"/>
-    <w:lsdException w:name="Table List 6" w:semiHidden="1" w:unhideWhenUsed="1"/>
-    <w:lsdException w:name="Table List 7" w:semiHidden="1" w:unhideWhenUsed="1"/>
-    <w:lsdException w:name="Table List 8" w:semiHidden="1" w:unhideWhenUsed="1"/>
-    <w:lsdException w:name="Table 3D effects 1" w:semiHidden="1" w:unhideWhenUsed="1"/>
-    <w:lsdException w:name="Table 3D effects 2" w:semiHidden="1" w:unhideWhenUsed="1"/>
-    <w:lsdException w:name="Table 3D effects 3" w:semiHidden="1" w:unhideWhenUsed="1"/>
-    <w:lsdException w:name="Table Contemporary" w:semiHidden="1" w:unhideWhenUsed="1"/>
-    <w:lsdException w:name="Table Elegant" w:semiHidden="1" w:unhideWhenUsed="1"/>
-    <w:lsdException w:name="Table Professional" w:semiHidden="1" w:unhideWhenUsed="1"/>
-    <w:lsdException w:name="Table Subtle 1" w:semiHidden="1" w:unhideWhenUsed="1"/>
-    <w:lsdException w:name="Table Subtle 2" w:semiHidden="1" w:unhideWhenUsed="1"/>
-    <w:lsdException w:name="Table Web 1" w:semiHidden="1" w:unhideWhenUsed="1"/>
-    <w:lsdException w:name="Table Web 2" w:semiHidden="1" w:unhideWhenUsed="1"/>
-    <w:lsdException w:name="Table Web 3" w:semiHidden="1" w:unhideWhenUsed="1"/>
-    <w:lsdException w:name="Balloon Text" w:semiHidden="1" w:unhideWhenUsed="1"/>
-    <w:lsdException w:name="Table Grid" w:uiPriority="39"/>
-    <w:lsdException w:name="Table Theme" w:semiHidden="1" w:unhideWhenUsed="1"/>
-    <w:lsdException w:name="Placeholder Text" w:semiHidden="1"/>
-    <w:lsdException w:name="No Spacing" w:uiPriority="1" w:qFormat="1"/>
-    <w:lsdException w:name="Light Shading" w:uiPriority="60"/>
-    <w:lsdException w:name="Light List" w:uiPriority="61"/>
-    <w:lsdException w:name="Light Grid" w:uiPriority="62"/>
-    <w:lsdException w:name="Medium Shading 1" w:uiPriority="63"/>
-    <w:lsdException w:name="Medium Shading 2" w:uiPriority="64"/>
-    <w:lsdException w:name="Medium List 1" w:uiPriority="65"/>
-    <w:lsdException w:name="Medium List 2" w:uiPriority="66"/>
-    <w:lsdException w:name="Medium Grid 1" w:uiPriority="67"/>
-    <w:lsdException w:name="Medium Grid 2" w:uiPriority="68"/>
-    <w:lsdException w:name="Medium Grid 3" w:uiPriority="69"/>
-    <w:lsdException w:name="Dark List" w:uiPriority="70"/>
-    <w:lsdException w:name="Colorful Shading" w:uiPriority="71"/>
-    <w:lsdException w:name="Colorful List" w:uiPriority="72"/>
-    <w:lsdException w:name="Colorful Grid" w:uiPriority="73"/>
-    <w:lsdException w:name="Light Shading Accent 1" w:uiPriority="60"/>
-    <w:lsdException w:name="Light List Accent 1" w:uiPriority="61"/>
-    <w:lsdException w:name="Light Grid Accent 1" w:uiPriority="62"/>
-    <w:lsdException w:name="Medium Shading 1 Accent 1" w:uiPriority="63"/>
-    <w:lsdException w:name="Medium Shading 2 Accent 1" w:uiPriority="64"/>
-    <w:lsdException w:name="Medium List 1 Accent 1" w:uiPriority="65"/>
-    <w:lsdException w:name="Revision" w:semiHidden="1"/>
-    <w:lsdException w:name="List Paragraph" w:uiPriority="34" w:qFormat="1"/>
-    <w:lsdException w:name="Quote" w:uiPriority="29" w:qFormat="1"/>
-    <w:lsdException w:name="Intense Quote" w:uiPriority="30" w:qFormat="1"/>
-    <w:lsdException w:name="Medium List 2 Accent 1" w:uiPriority="66"/>
-    <w:lsdException w:name="Medium Grid 1 Accent 1" w:uiPriority="67"/>
-    <w:lsdException w:name="Medium Grid 2 Accent 1" w:uiPriority="68"/>
-    <w:lsdException w:name="Medium Grid 3 Accent 1" w:uiPriority="69"/>
-    <w:lsdException w:name="Dark List Accent 1" w:uiPriority="70"/>
-    <w:lsdException w:name="Colorful Shading Accent 1" w:uiPriority="71"/>
-    <w:lsdException w:name="Colorful List Accent 1" w:uiPriority="72"/>
-    <w:lsdException w:name="Colorful Grid Accent 1" w:uiPriority="73"/>
-    <w:lsdException w:name="Light Shading Accent 2" w:uiPriority="60"/>
-    <w:lsdException w:name="Light List Accent 2" w:uiPriority="61"/>
-    <w:lsdException w:name="Light Grid Accent 2" w:uiPriority="62"/>
-    <w:lsdException w:name="Medium Shading 1 Accent 2" w:uiPriority="63"/>
-    <w:lsdException w:name="Medium Shading 2 Accent 2" w:uiPriority="64"/>
-    <w:lsdException w:name="Medium List 1 Accent 2" w:uiPriority="65"/>
-    <w:lsdException w:name="Medium List 2 Accent 2" w:uiPriority="66"/>
-    <w:lsdException w:name="Medium Grid 1 Accent 2" w:uiPriority="67"/>
-    <w:lsdException w:name="Medium Grid 2 Accent 2" w:uiPriority="68"/>
-    <w:lsdException w:name="Medium Grid 3 Accent 2" w:uiPriority="69"/>
-    <w:lsdException w:name="Dark List Accent 2" w:uiPriority="70"/>
-    <w:lsdException w:name="Colorful Shading Accent 2" w:uiPriority="71"/>
-    <w:lsdException w:name="Colorful List Accent 2" w:uiPriority="72"/>
-    <w:lsdException w:name="Colorful Grid Accent 2" w:uiPriority="73"/>
-    <w:lsdException w:name="Light Shading Accent 3" w:uiPriority="60"/>
-    <w:lsdException w:name="Light List Accent 3" w:uiPriority="61"/>
-    <w:lsdException w:name="Light Grid Accent 3" w:uiPriority="62"/>
-    <w:lsdException w:name="Medium Shading 1 Accent 3" w:uiPriority="63"/>
-    <w:lsdException w:name="Medium Shading 2 Accent 3" w:uiPriority="64"/>
-    <w:lsdException w:name="Medium List 1 Accent 3" w:uiPriority="65"/>
-    <w:lsdException w:name="Medium List 2 Accent 3" w:uiPriority="66"/>
-    <w:lsdException w:name="Medium Grid 1 Accent 3" w:uiPriority="67"/>
-    <w:lsdException w:name="Medium Grid 2 Accent 3" w:uiPriority="68"/>
-    <w:lsdException w:name="Medium Grid 3 Accent 3" w:uiPriority="69"/>
-    <w:lsdException w:name="Dark List Accent 3" w:uiPriority="70"/>
-    <w:lsdException w:name="Colorful Shading Accent 3" w:uiPriority="71"/>
-    <w:lsdException w:name="Colorful List Accent 3" w:uiPriority="72"/>
-    <w:lsdException w:name="Colorful Grid Accent 3" w:uiPriority="73"/>
-    <w:lsdException w:name="Light Shading Accent 4" w:uiPriority="60"/>
-    <w:lsdException w:name="Light List Accent 4" w:uiPriority="61"/>
-    <w:lsdException w:name="Light Grid Accent 4" w:uiPriority="62"/>
-    <w:lsdException w:name="Medium Shading 1 Accent 4" w:uiPriority="63"/>
-    <w:lsdException w:name="Medium Shading 2 Accent 4" w:uiPriority="64"/>
-    <w:lsdException w:name="Medium List 1 Accent 4" w:uiPriority="65"/>
-    <w:lsdException w:name="Medium List 2 Accent 4" w:uiPriority="66"/>
-    <w:lsdException w:name="Medium Grid 1 Accent 4" w:uiPriority="67"/>
-    <w:lsdException w:name="Medium Grid 2 Accent 4" w:uiPriority="68"/>
-    <w:lsdException w:name="Medium Grid 3 Accent 4" w:uiPriority="69"/>
-    <w:lsdException w:name="Dark List Accent 4" w:uiPriority="70"/>
-    <w:lsdException w:name="Colorful Shading Accent 4" w:uiPriority="71"/>
-    <w:lsdException w:name="Colorful List Accent 4" w:uiPriority="72"/>
-    <w:lsdException w:name="Colorful Grid Accent 4" w:uiPriority="73"/>
-    <w:lsdException w:name="Light Shading Accent 5" w:uiPriority="60"/>
-    <w:lsdException w:name="Light List Accent 5" w:uiPriority="61"/>
-    <w:lsdException w:name="Light Grid Accent 5" w:uiPriority="62"/>
-    <w:lsdException w:name="Medium Shading 1 Accent 5" w:uiPriority="63"/>
-    <w:lsdException w:name="Medium Shading 2 Accent 5" w:uiPriority="64"/>
-    <w:lsdException w:name="Medium List 1 Accent 5" w:uiPriority="65"/>
-    <w:lsdException w:name="Medium List 2 Accent 5" w:uiPriority="66"/>
-    <w:lsdException w:name="Medium Grid 1 Accent 5" w:uiPriority="67"/>
-    <w:lsdException w:name="Medium Grid 2 Accent 5" w:uiPriority="68"/>
-    <w:lsdException w:name="Medium Grid 3 Accent 5" w:uiPriority="69"/>
-    <w:lsdException w:name="Dark List Accent 5" w:uiPriority="70"/>
-    <w:lsdException w:name="Colorful Shading Accent 5" w:uiPriority="71"/>
-    <w:lsdException w:name="Colorful List Accent 5" w:uiPriority="72"/>
-    <w:lsdException w:name="Colorful Grid Accent 5" w:uiPriority="73"/>
-    <w:lsdException w:name="Light Shading Accent 6" w:uiPriority="60"/>
-    <w:lsdException w:name="Light List Accent 6" w:uiPriority="61"/>
-    <w:lsdException w:name="Light Grid Accent 6" w:uiPriority="62"/>
-    <w:lsdException w:name="Medium Shading 1 Accent 6" w:uiPriority="63"/>
-    <w:lsdException w:name="Medium Shading 2 Accent 6" w:uiPriority="64"/>
-    <w:lsdException w:name="Medium List 1 Accent 6" w:uiPriority="65"/>
-    <w:lsdException w:name="Medium List 2 Accent 6" w:uiPriority="66"/>
-    <w:lsdException w:name="Medium Grid 1 Accent 6" w:uiPriority="67"/>
-    <w:lsdException w:name="Medium Grid 2 Accent 6" w:uiPriority="68"/>
-    <w:lsdException w:name="Medium Grid 3 Accent 6" w:uiPriority="69"/>
-    <w:lsdException w:name="Dark List Accent 6" w:uiPriority="70"/>
-    <w:lsdException w:name="Colorful Shading Accent 6" w:uiPriority="71"/>
-    <w:lsdException w:name="Colorful List Accent 6" w:uiPriority="72"/>
-    <w:lsdException w:name="Colorful Grid Accent 6" w:uiPriority="73"/>
-    <w:lsdException w:name="Subtle Emphasis" w:uiPriority="19" w:qFormat="1"/>
-    <w:lsdException w:name="Intense Emphasis" w:uiPriority="21" w:qFormat="1"/>
-    <w:lsdException w:name="Subtle Reference" w:uiPriority="31" w:qFormat="1"/>
-    <w:lsdException w:name="Intense Reference" w:uiPriority="32" w:qFormat="1"/>
-    <w:lsdException w:name="Book Title" w:uiPriority="33" w:qFormat="1"/>
-    <w:lsdException w:name="Bibliography" w:semiHidden="1" w:uiPriority="37" w:unhideWhenUsed="1"/>
-    <w:lsdException w:name="TOC Heading" w:semiHidden="1" w:uiPriority="39" w:unhideWhenUsed="1" w:qFormat="1"/>
-    <w:lsdException w:name="Plain Table 1" w:uiPriority="41"/>
-    <w:lsdException w:name="Plain Table 2" w:uiPriority="42"/>
-    <w:lsdException w:name="Plain Table 3" w:uiPriority="43"/>
-    <w:lsdException w:name="Plain Table 4" w:uiPriority="44"/>
-    <w:lsdException w:name="Plain Table 5" w:uiPriority="45"/>
-    <w:lsdException w:name="Grid Table Light" w:uiPriority="40"/>
-    <w:lsdException w:name="Grid Table 1 Light" w:uiPriority="46"/>
-    <w:lsdException w:name="Grid Table 2" w:uiPriority="47"/>
-    <w:lsdException w:name="Grid Table 3" w:uiPriority="48"/>
-    <w:lsdException w:name="Grid Table 4" w:uiPriority="49"/>
-    <w:lsdException w:name="Grid Table 5 Dark" w:uiPriority="50"/>
-    <w:lsdException w:name="Grid Table 6 Colorful" w:uiPriority="51"/>
-    <w:lsdException w:name="Grid Table 7 Colorful" w:uiPriority="52"/>
-    <w:lsdException w:name="Grid Table 1 Light Accent 1" w:uiPriority="46"/>
-    <w:lsdException w:name="Grid Table 2 Accent 1" w:uiPriority="47"/>
-    <w:lsdException w:name="Grid Table 3 Accent 1" w:uiPriority="48"/>
-    <w:lsdException w:name="Grid Table 4 Accent 1" w:uiPriority="49"/>
-    <w:lsdException w:name="Grid Table 5 Dark Accent 1" w:uiPriority="50"/>
-    <w:lsdException w:name="Grid Table 6 Colorful Accent 1" w:uiPriority="51"/>
-    <w:lsdException w:name="Grid Table 7 Colorful Accent 1" w:uiPriority="52"/>
-    <w:lsdException w:name="Grid Table 1 Light Accent 2" w:uiPriority="46"/>
-    <w:lsdException w:name="Grid Table 2 Accent 2" w:uiPriority="47"/>
-    <w:lsdException w:name="Grid Table 3 Accent 2" w:uiPriority="48"/>
-    <w:lsdException w:name="Grid Table 4 Accent 2" w:uiPriority="49"/>
-    <w:lsdException w:name="Grid Table 5 Dark Accent 2" w:uiPriority="50"/>
-    <w:lsdException w:name="Grid Table 6 Colorful Accent 2" w:uiPriority="51"/>
-    <w:lsdException w:name="Grid Table 7 Colorful Accent 2" w:uiPriority="52"/>
-    <w:lsdException w:name="Grid Table 1 Light Accent 3" w:uiPriority="46"/>
-    <w:lsdException w:name="Grid Table 2 Accent 3" w:uiPriority="47"/>
-    <w:lsdException w:name="Grid Table 3 Accent 3" w:uiPriority="48"/>
-    <w:lsdException w:name="Grid Table 4 Accent 3" w:uiPriority="49"/>
-    <w:lsdException w:name="Grid Table 5 Dark Accent 3" w:uiPriority="50"/>
-    <w:lsdException w:name="Grid Table 6 Colorful Accent 3" w:uiPriority="51"/>
-    <w:lsdException w:name="Grid Table 7 Colorful Accent 3" w:uiPriority="52"/>
-    <w:lsdException w:name="Grid Table 1 Light Accent 4" w:uiPriority="46"/>
-    <w:lsdException w:name="Grid Table 2 Accent 4" w:uiPriority="47"/>
-    <w:lsdException w:name="Grid Table 3 Accent 4" w:uiPriority="48"/>
-    <w:lsdException w:name="Grid Table 4 Accent 4" w:uiPriority="49"/>
-    <w:lsdException w:name="Grid Table 5 Dark Accent 4" w:uiPriority="50"/>
-    <w:lsdException w:name="Grid Table 6 Colorful Accent 4" w:uiPriority="51"/>
-    <w:lsdException w:name="Grid Table 7 Colorful Accent 4" w:uiPriority="52"/>
-    <w:lsdException w:name="Grid Table 1 Light Accent 5" w:uiPriority="46"/>
-    <w:lsdException w:name="Grid Table 2 Accent 5" w:uiPriority="47"/>
-    <w:lsdException w:name="Grid Table 3 Accent 5" w:uiPriority="48"/>
-    <w:lsdException w:name="Grid Table 4 Accent 5" w:uiPriority="49"/>
-    <w:lsdException w:name="Grid Table 5 Dark Accent 5" w:uiPriority="50"/>
-    <w:lsdException w:name="Grid Table 6 Colorful Accent 5" w:uiPriority="51"/>
-    <w:lsdException w:name="Grid Table 7 Colorful Accent 5" w:uiPriority="52"/>
-    <w:lsdException w:name="Grid Table 1 Light Accent 6" w:uiPriority="46"/>
-    <w:lsdException w:name="Grid Table 2 Accent 6" w:uiPriority="47"/>
-    <w:lsdException w:name="Grid Table 3 Accent 6" w:uiPriority="48"/>
-    <w:lsdException w:name="Grid Table 4 Accent 6" w:uiPriority="49"/>
-    <w:lsdException w:name="Grid Table 5 Dark Accent 6" w:uiPriority="50"/>
-    <w:lsdException w:name="Grid Table 6 Colorful Accent 6" w:uiPriority="51"/>
-    <w:lsdException w:name="Grid Table 7 Colorful Accent 6" w:uiPriority="52"/>
-    <w:lsdException w:name="List Table 1 Light" w:uiPriority="46"/>
-    <w:lsdException w:name="List Table 2" w:uiPriority="47"/>
-    <w:lsdException w:name="List Table 3" w:uiPriority="48"/>
-    <w:lsdException w:name="List Table 4" w:uiPriority="49"/>
-    <w:lsdException w:name="List Table 5 Dark" w:uiPriority="50"/>
-    <w:lsdException w:name="List Table 6 Colorful" w:uiPriority="51"/>
-    <w:lsdException w:name="List Table 7 Colorful" w:uiPriority="52"/>
-    <w:lsdException w:name="List Table 1 Light Accent 1" w:uiPriority="46"/>
-    <w:lsdException w:name="List Table 2 Accent 1" w:uiPriority="47"/>
-    <w:lsdException w:name="List Table 3 Accent 1" w:uiPriority="48"/>
-    <w:lsdException w:name="List Table 4 Accent 1" w:uiPriority="49"/>
-    <w:lsdException w:name="List Table 5 Dark Accent 1" w:uiPriority="50"/>
-    <w:lsdException w:name="List Table 6 Colorful Accent 1" w:uiPriority="51"/>
-    <w:lsdException w:name="List Table 7 Colorful Accent 1" w:uiPriority="52"/>
-    <w:lsdException w:name="List Table 1 Light Accent 2" w:uiPriority="46"/>
-    <w:lsdException w:name="List Table 2 Accent 2" w:uiPriority="47"/>
-    <w:lsdException w:name="List Table 3 Accent 2" w:uiPriority="48"/>
-    <w:lsdException w:name="List Table 4 Accent 2" w:uiPriority="49"/>
-    <w:lsdException w:name="List Table 5 Dark Accent 2" w:uiPriority="50"/>
-    <w:lsdException w:name="List Table 6 Colorful Accent 2" w:uiPriority="51"/>
-    <w:lsdException w:name="List Table 7 Colorful Accent 2" w:uiPriority="52"/>
-    <w:lsdException w:name="List Table 1 Light Accent 3" w:uiPriority="46"/>
-    <w:lsdException w:name="List Table 2 Accent 3" w:uiPriority="47"/>
-    <w:lsdException w:name="List Table 3 Accent 3" w:uiPriority="48"/>
-    <w:lsdException w:name="List Table 4 Accent 3" w:uiPriority="49"/>
-    <w:lsdException w:name="List Table 5 Dark Accent 3" w:uiPriority="50"/>
-    <w:lsdException w:name="List Table 6 Colorful Accent 3" w:uiPriority="51"/>
-    <w:lsdException w:name="List Table 7 Colorful Accent 3" w:uiPriority="52"/>
-    <w:lsdException w:name="List Table 1 Light Accent 4" w:uiPriority="46"/>
-    <w:lsdException w:name="List Table 2 Accent 4" w:uiPriority="47"/>
-    <w:lsdException w:name="List Table 3 Accent 4" w:uiPriority="48"/>
-    <w:lsdException w:name="List Table 4 Accent 4" w:uiPriority="49"/>
-    <w:lsdException w:name="List Table 5 Dark Accent 4" w:uiPriority="50"/>
-    <w:lsdException w:name="List Table 6 Colorful Accent 4" w:uiPriority="51"/>
-    <w:lsdException w:name="List Table 7 Colorful Accent 4" w:uiPriority="52"/>
-    <w:lsdException w:name="List Table 1 Light Accent 5" w:uiPriority="46"/>
-    <w:lsdException w:name="List Table 2 Accent 5" w:uiPriority="47"/>
-    <w:lsdException w:name="List Table 3 Accent 5" w:uiPriority="48"/>
-    <w:lsdException w:name="List Table 4 Accent 5" w:uiPriority="49"/>
-    <w:lsdException w:name="List Table 5 Dark Accent 5" w:uiPriority="50"/>
-    <w:lsdException w:name="List Table 6 Colorful Accent 5" w:uiPriority="51"/>
-    <w:lsdException w:name="List Table 7 Colorful Accent 5" w:uiPriority="52"/>
-    <w:lsdException w:name="List Table 1 Light Accent 6" w:uiPriority="46"/>
-    <w:lsdException w:name="List Table 2 Accent 6" w:uiPriority="47"/>
-    <w:lsdException w:name="List Table 3 Accent 6" w:uiPriority="48"/>
-    <w:lsdException w:name="List Table 4 Accent 6" w:uiPriority="49"/>
-    <w:lsdException w:name="List Table 5 Dark Accent 6" w:uiPriority="50"/>
-    <w:lsdException w:name="List Table 6 Colorful Accent 6" w:uiPriority="51"/>
-    <w:lsdException w:name="List Table 7 Colorful Accent 6" w:uiPriority="52"/>
+  <w:latentStyles w:defLockedState="0" w:defUIPriority="99" w:defSemiHidden="1" w:defUnhideWhenUsed="1" w:defQFormat="0" w:count="276">
+    <w:lsdException w:name="Normal" w:semiHidden="0" w:uiPriority="0" w:unhideWhenUsed="0" w:qFormat="1"/>
+    <w:lsdException w:name="heading 1" w:semiHidden="0" w:uiPriority="9" w:unhideWhenUsed="0" w:qFormat="1"/>
+    <w:lsdException w:name="heading 2" w:uiPriority="9" w:qFormat="1"/>
+    <w:lsdException w:name="heading 3" w:uiPriority="9" w:qFormat="1"/>
+    <w:lsdException w:name="heading 4" w:uiPriority="9" w:qFormat="1"/>
+    <w:lsdException w:name="heading 5" w:uiPriority="9" w:qFormat="1"/>
+    <w:lsdException w:name="heading 6" w:uiPriority="9" w:qFormat="1"/>
+    <w:lsdException w:name="heading 7" w:uiPriority="9" w:qFormat="1"/>
+    <w:lsdException w:name="heading 8" w:uiPriority="9" w:qFormat="1"/>
+    <w:lsdException w:name="heading 9" w:uiPriority="9" w:qFormat="1"/>
+    <w:lsdException w:name="toc 1" w:uiPriority="39"/>
+    <w:lsdException w:name="toc 2" w:uiPriority="39"/>
+    <w:lsdException w:name="toc 3" w:uiPriority="39"/>
+    <w:lsdException w:name="toc 4" w:uiPriority="39"/>
+    <w:lsdException w:name="toc 5" w:uiPriority="39"/>
+    <w:lsdException w:name="toc 6" w:uiPriority="39"/>
+    <w:lsdException w:name="toc 7" w:uiPriority="39"/>
+    <w:lsdException w:name="toc 8" w:uiPriority="39"/>
+    <w:lsdException w:name="toc 9" w:uiPriority="39"/>
+    <w:lsdException w:name="caption" w:uiPriority="35" w:qFormat="1"/>
+    <w:lsdException w:name="Title" w:semiHidden="0" w:uiPriority="10" w:unhideWhenUsed="0" w:qFormat="1"/>
+    <w:lsdException w:name="Default Paragraph Font" w:uiPriority="1"/>
+    <w:lsdException w:name="Subtitle" w:semiHidden="0" w:uiPriority="11" w:unhideWhenUsed="0" w:qFormat="1"/>
+    <w:lsdException w:name="Strong" w:semiHidden="0" w:uiPriority="22" w:unhideWhenUsed="0" w:qFormat="1"/>
+    <w:lsdException w:name="Emphasis" w:semiHidden="0" w:uiPriority="20" w:unhideWhenUsed="0" w:qFormat="1"/>
+    <w:lsdException w:name="Table Grid" w:semiHidden="0" w:uiPriority="39" w:unhideWhenUsed="0"/>
+    <w:lsdException w:name="Note Level 1" w:semiHidden="0" w:unhideWhenUsed="0"/>
+    <w:lsdException w:name="Note Level 2" w:semiHidden="0" w:unhideWhenUsed="0"/>
+    <w:lsdException w:name="Note Level 3" w:semiHidden="0" w:unhideWhenUsed="0"/>
+    <w:lsdException w:name="Note Level 4" w:semiHidden="0" w:unhideWhenUsed="0"/>
+    <w:lsdException w:name="Note Level 5" w:semiHidden="0" w:unhideWhenUsed="0"/>
+    <w:lsdException w:name="Note Level 6" w:semiHidden="0" w:unhideWhenUsed="0"/>
+    <w:lsdException w:name="Note Level 7" w:semiHidden="0" w:unhideWhenUsed="0"/>
+    <w:lsdException w:name="Note Level 8" w:semiHidden="0" w:unhideWhenUsed="0"/>
+    <w:lsdException w:name="Note Level 9" w:semiHidden="0" w:unhideWhenUsed="0"/>
+    <w:lsdException w:name="Placeholder Text" w:unhideWhenUsed="0"/>
+    <w:lsdException w:name="No Spacing" w:semiHidden="0" w:uiPriority="1" w:unhideWhenUsed="0" w:qFormat="1"/>
+    <w:lsdException w:name="Light Shading" w:semiHidden="0" w:uiPriority="60" w:unhideWhenUsed="0"/>
+    <w:lsdException w:name="Light List" w:semiHidden="0" w:uiPriority="61" w:unhideWhenUsed="0"/>
+    <w:lsdException w:name="Light Grid" w:semiHidden="0" w:uiPriority="62" w:unhideWhenUsed="0"/>
+    <w:lsdException w:name="Medium Shading 1" w:semiHidden="0" w:uiPriority="63" w:unhideWhenUsed="0"/>
+    <w:lsdException w:name="Medium Shading 2" w:semiHidden="0" w:uiPriority="64" w:unhideWhenUsed="0"/>
+    <w:lsdException w:name="Medium List 1" w:semiHidden="0" w:uiPriority="65" w:unhideWhenUsed="0"/>
+    <w:lsdException w:name="Medium List 2" w:semiHidden="0" w:uiPriority="66" w:unhideWhenUsed="0"/>
+    <w:lsdException w:name="Medium Grid 1" w:semiHidden="0" w:uiPriority="67" w:unhideWhenUsed="0"/>
+    <w:lsdException w:name="Medium Grid 2" w:semiHidden="0" w:uiPriority="68" w:unhideWhenUsed="0"/>
+    <w:lsdException w:name="Medium Grid 3" w:semiHidden="0" w:uiPriority="69" w:unhideWhenUsed="0"/>
+    <w:lsdException w:name="Dark List" w:semiHidden="0" w:uiPriority="70" w:unhideWhenUsed="0"/>
+    <w:lsdException w:name="Colorful Shading" w:semiHidden="0" w:uiPriority="71" w:unhideWhenUsed="0"/>
+    <w:lsdException w:name="Colorful List" w:semiHidden="0" w:uiPriority="72" w:unhideWhenUsed="0"/>
+    <w:lsdException w:name="Colorful Grid" w:semiHidden="0" w:uiPriority="73" w:unhideWhenUsed="0"/>
+    <w:lsdException w:name="Light Shading Accent 1" w:semiHidden="0" w:uiPriority="60" w:unhideWhenUsed="0"/>
+    <w:lsdException w:name="Light List Accent 1" w:semiHidden="0" w:uiPriority="61" w:unhideWhenUsed="0"/>
+    <w:lsdException w:name="Light Grid Accent 1" w:semiHidden="0" w:uiPriority="62" w:unhideWhenUsed="0"/>
+    <w:lsdException w:name="Medium Shading 1 Accent 1" w:semiHidden="0" w:uiPriority="63" w:unhideWhenUsed="0"/>
+    <w:lsdException w:name="Medium Shading 2 Accent 1" w:semiHidden="0" w:uiPriority="64" w:unhideWhenUsed="0"/>
+    <w:lsdException w:name="Medium List 1 Accent 1" w:semiHidden="0" w:uiPriority="65" w:unhideWhenUsed="0"/>
+    <w:lsdException w:name="Revision" w:unhideWhenUsed="0"/>
+    <w:lsdException w:name="List Paragraph" w:semiHidden="0" w:uiPriority="34" w:unhideWhenUsed="0" w:qFormat="1"/>
+    <w:lsdException w:name="Quote" w:semiHidden="0" w:uiPriority="29" w:unhideWhenUsed="0" w:qFormat="1"/>
+    <w:lsdException w:name="Intense Quote" w:semiHidden="0" w:uiPriority="30" w:unhideWhenUsed="0" w:qFormat="1"/>
+    <w:lsdException w:name="Medium List 2 Accent 1" w:semiHidden="0" w:uiPriority="66" w:unhideWhenUsed="0"/>
+    <w:lsdException w:name="Medium Grid 1 Accent 1" w:semiHidden="0" w:uiPriority="67" w:unhideWhenUsed="0"/>
+    <w:lsdException w:name="Medium Grid 2 Accent 1" w:semiHidden="0" w:uiPriority="68" w:unhideWhenUsed="0"/>
+    <w:lsdException w:name="Medium Grid 3 Accent 1" w:semiHidden="0" w:uiPriority="69" w:unhideWhenUsed="0"/>
+    <w:lsdException w:name="Dark List Accent 1" w:semiHidden="0" w:uiPriority="70" w:unhideWhenUsed="0"/>
+    <w:lsdException w:name="Colorful Shading Accent 1" w:semiHidden="0" w:uiPriority="71" w:unhideWhenUsed="0"/>
+    <w:lsdException w:name="Colorful List Accent 1" w:semiHidden="0" w:uiPriority="72" w:unhideWhenUsed="0"/>
+    <w:lsdException w:name="Colorful Grid Accent 1" w:semiHidden="0" w:uiPriority="73" w:unhideWhenUsed="0"/>
+    <w:lsdException w:name="Light Shading Accent 2" w:semiHidden="0" w:uiPriority="60" w:unhideWhenUsed="0"/>
+    <w:lsdException w:name="Light List Accent 2" w:semiHidden="0" w:uiPriority="61" w:unhideWhenUsed="0"/>
+    <w:lsdException w:name="Light Grid Accent 2" w:semiHidden="0" w:uiPriority="62" w:unhideWhenUsed="0"/>
+    <w:lsdException w:name="Medium Shading 1 Accent 2" w:semiHidden="0" w:uiPriority="63" w:unhideWhenUsed="0"/>
+    <w:lsdException w:name="Medium Shading 2 Accent 2" w:semiHidden="0" w:uiPriority="64" w:unhideWhenUsed="0"/>
+    <w:lsdException w:name="Medium List 1 Accent 2" w:semiHidden="0" w:uiPriority="65" w:unhideWhenUsed="0"/>
+    <w:lsdException w:name="Medium List 2 Accent 2" w:semiHidden="0" w:uiPriority="66" w:unhideWhenUsed="0"/>
+    <w:lsdException w:name="Medium Grid 1 Accent 2" w:semiHidden="0" w:uiPriority="67" w:unhideWhenUsed="0"/>
+    <w:lsdException w:name="Medium Grid 2 Accent 2" w:semiHidden="0" w:uiPriority="68" w:unhideWhenUsed="0"/>
+    <w:lsdException w:name="Medium Grid 3 Accent 2" w:semiHidden="0" w:uiPriority="69" w:unhideWhenUsed="0"/>
+    <w:lsdException w:name="Dark List Accent 2" w:semiHidden="0" w:uiPriority="70" w:unhideWhenUsed="0"/>
+    <w:lsdException w:name="Colorful Shading Accent 2" w:semiHidden="0" w:uiPriority="71" w:unhideWhenUsed="0"/>
+    <w:lsdException w:name="Colorful List Accent 2" w:semiHidden="0" w:uiPriority="72" w:unhideWhenUsed="0"/>
+    <w:lsdException w:name="Colorful Grid Accent 2" w:semiHidden="0" w:uiPriority="73" w:unhideWhenUsed="0"/>
+    <w:lsdException w:name="Light Shading Accent 3" w:semiHidden="0" w:uiPriority="60" w:unhideWhenUsed="0"/>
+    <w:lsdException w:name="Light List Accent 3" w:semiHidden="0" w:uiPriority="61" w:unhideWhenUsed="0"/>
+    <w:lsdException w:name="Light Grid Accent 3" w:semiHidden="0" w:uiPriority="62" w:unhideWhenUsed="0"/>
+    <w:lsdException w:name="Medium Shading 1 Accent 3" w:semiHidden="0" w:uiPriority="63" w:unhideWhenUsed="0"/>
+    <w:lsdException w:name="Medium Shading 2 Accent 3" w:semiHidden="0" w:uiPriority="64" w:unhideWhenUsed="0"/>
+    <w:lsdException w:name="Medium List 1 Accent 3" w:semiHidden="0" w:uiPriority="65" w:unhideWhenUsed="0"/>
+    <w:lsdException w:name="Medium List 2 Accent 3" w:semiHidden="0" w:uiPriority="66" w:unhideWhenUsed="0"/>
+    <w:lsdException w:name="Medium Grid 1 Accent 3" w:semiHidden="0" w:uiPriority="67" w:unhideWhenUsed="0"/>
+    <w:lsdException w:name="Medium Grid 2 Accent 3" w:semiHidden="0" w:uiPriority="68" w:unhideWhenUsed="0"/>
+    <w:lsdException w:name="Medium Grid 3 Accent 3" w:semiHidden="0" w:uiPriority="69" w:unhideWhenUsed="0"/>
+    <w:lsdException w:name="Dark List Accent 3" w:semiHidden="0" w:uiPriority="70" w:unhideWhenUsed="0"/>
+    <w:lsdException w:name="Colorful Shading Accent 3" w:semiHidden="0" w:uiPriority="71" w:unhideWhenUsed="0"/>
+    <w:lsdException w:name="Colorful List Accent 3" w:semiHidden="0" w:uiPriority="72" w:unhideWhenUsed="0"/>
+    <w:lsdException w:name="Colorful Grid Accent 3" w:semiHidden="0" w:uiPriority="73" w:unhideWhenUsed="0"/>
+    <w:lsdException w:name="Light Shading Accent 4" w:semiHidden="0" w:uiPriority="60" w:unhideWhenUsed="0"/>
+    <w:lsdException w:name="Light List Accent 4" w:semiHidden="0" w:uiPriority="61" w:unhideWhenUsed="0"/>
+    <w:lsdException w:name="Light Grid Accent 4" w:semiHidden="0" w:uiPriority="62" w:unhideWhenUsed="0"/>
+    <w:lsdException w:name="Medium Shading 1 Accent 4" w:semiHidden="0" w:uiPriority="63" w:unhideWhenUsed="0"/>
+    <w:lsdException w:name="Medium Shading 2 Accent 4" w:semiHidden="0" w:uiPriority="64" w:unhideWhenUsed="0"/>
+    <w:lsdException w:name="Medium List 1 Accent 4" w:semiHidden="0" w:uiPriority="65" w:unhideWhenUsed="0"/>
+    <w:lsdException w:name="Medium List 2 Accent 4" w:semiHidden="0" w:uiPriority="66" w:unhideWhenUsed="0"/>
+    <w:lsdException w:name="Medium Grid 1 Accent 4" w:semiHidden="0" w:uiPriority="67" w:unhideWhenUsed="0"/>
+    <w:lsdException w:name="Medium Grid 2 Accent 4" w:semiHidden="0" w:uiPriority="68" w:unhideWhenUsed="0"/>
+    <w:lsdException w:name="Medium Grid 3 Accent 4" w:semiHidden="0" w:uiPriority="69" w:unhideWhenUsed="0"/>
+    <w:lsdException w:name="Dark List Accent 4" w:semiHidden="0" w:uiPriority="70" w:unhideWhenUsed="0"/>
+    <w:lsdException w:name="Colorful Shading Accent 4" w:semiHidden="0" w:uiPriority="71" w:unhideWhenUsed="0"/>
+    <w:lsdException w:name="Colorful List Accent 4" w:semiHidden="0" w:uiPriority="72" w:unhideWhenUsed="0"/>
+    <w:lsdException w:name="Colorful Grid Accent 4" w:semiHidden="0" w:uiPriority="73" w:unhideWhenUsed="0"/>
+    <w:lsdException w:name="Light Shading Accent 5" w:semiHidden="0" w:uiPriority="60" w:unhideWhenUsed="0"/>
+    <w:lsdException w:name="Light List Accent 5" w:semiHidden="0" w:uiPriority="61" w:unhideWhenUsed="0"/>
+    <w:lsdException w:name="Light Grid Accent 5" w:semiHidden="0" w:uiPriority="62" w:unhideWhenUsed="0"/>
+    <w:lsdException w:name="Medium Shading 1 Accent 5" w:semiHidden="0" w:uiPriority="63" w:unhideWhenUsed="0"/>
+    <w:lsdException w:name="Medium Shading 2 Accent 5" w:semiHidden="0" w:uiPriority="64" w:unhideWhenUsed="0"/>
+    <w:lsdException w:name="Medium List 1 Accent 5" w:semiHidden="0" w:uiPriority="65" w:unhideWhenUsed="0"/>
+    <w:lsdException w:name="Medium List 2 Accent 5" w:semiHidden="0" w:uiPriority="66" w:unhideWhenUsed="0"/>
+    <w:lsdException w:name="Medium Grid 1 Accent 5" w:semiHidden="0" w:uiPriority="67" w:unhideWhenUsed="0"/>
+    <w:lsdException w:name="Medium Grid 2 Accent 5" w:semiHidden="0" w:uiPriority="68" w:unhideWhenUsed="0"/>
+    <w:lsdException w:name="Medium Grid 3 Accent 5" w:semiHidden="0" w:uiPriority="69" w:unhideWhenUsed="0"/>
+    <w:lsdException w:name="Dark List Accent 5" w:semiHidden="0" w:uiPriority="70" w:unhideWhenUsed="0"/>
+    <w:lsdException w:name="Colorful Shading Accent 5" w:semiHidden="0" w:uiPriority="71" w:unhideWhenUsed="0"/>
+    <w:lsdException w:name="Colorful List Accent 5" w:semiHidden="0" w:uiPriority="72" w:unhideWhenUsed="0"/>
+    <w:lsdException w:name="Colorful Grid Accent 5" w:semiHidden="0" w:uiPriority="73" w:unhideWhenUsed="0"/>
+    <w:lsdException w:name="Light Shading Accent 6" w:semiHidden="0" w:uiPriority="60" w:unhideWhenUsed="0"/>
+    <w:lsdException w:name="Light List Accent 6" w:semiHidden="0" w:uiPriority="61" w:unhideWhenUsed="0"/>
+    <w:lsdException w:name="Light Grid Accent 6" w:semiHidden="0" w:uiPriority="62" w:unhideWhenUsed="0"/>
+    <w:lsdException w:name="Medium Shading 1 Accent 6" w:semiHidden="0" w:uiPriority="63" w:unhideWhenUsed="0"/>
+    <w:lsdException w:name="Medium Shading 2 Accent 6" w:semiHidden="0" w:uiPriority="64" w:unhideWhenUsed="0"/>
+    <w:lsdException w:name="Medium List 1 Accent 6" w:semiHidden="0" w:uiPriority="65" w:unhideWhenUsed="0"/>
+    <w:lsdException w:name="Medium List 2 Accent 6" w:semiHidden="0" w:uiPriority="66" w:unhideWhenUsed="0"/>
+    <w:lsdException w:name="Medium Grid 1 Accent 6" w:semiHidden="0" w:uiPriority="67" w:unhideWhenUsed="0"/>
+    <w:lsdException w:name="Medium Grid 2 Accent 6" w:semiHidden="0" w:uiPriority="68" w:unhideWhenUsed="0"/>
+    <w:lsdException w:name="Medium Grid 3 Accent 6" w:semiHidden="0" w:uiPriority="69" w:unhideWhenUsed="0"/>
+    <w:lsdException w:name="Dark List Accent 6" w:semiHidden="0" w:uiPriority="70" w:unhideWhenUsed="0"/>
+    <w:lsdException w:name="Colorful Shading Accent 6" w:semiHidden="0" w:uiPriority="71" w:unhideWhenUsed="0"/>
+    <w:lsdException w:name="Colorful List Accent 6" w:semiHidden="0" w:uiPriority="72" w:unhideWhenUsed="0"/>
+    <w:lsdException w:name="Colorful Grid Accent 6" w:semiHidden="0" w:uiPriority="73" w:unhideWhenUsed="0"/>
+    <w:lsdException w:name="Subtle Emphasis" w:semiHidden="0" w:uiPriority="19" w:unhideWhenUsed="0" w:qFormat="1"/>
+    <w:lsdException w:name="Intense Emphasis" w:semiHidden="0" w:uiPriority="21" w:unhideWhenUsed="0" w:qFormat="1"/>
+    <w:lsdException w:name="Subtle Reference" w:semiHidden="0" w:uiPriority="31" w:unhideWhenUsed="0" w:qFormat="1"/>
+    <w:lsdException w:name="Intense Reference" w:semiHidden="0" w:uiPriority="32" w:unhideWhenUsed="0" w:qFormat="1"/>
+    <w:lsdException w:name="Book Title" w:semiHidden="0" w:uiPriority="33" w:unhideWhenUsed="0" w:qFormat="1"/>
+    <w:lsdException w:name="Bibliography" w:uiPriority="37"/>
+    <w:lsdException w:name="TOC Heading" w:uiPriority="39" w:qFormat="1"/>
+  </w:latentStyles>
+  <w:style w:type="paragraph" w:default="1" w:styleId="Normal">
+    <w:name w:val="Normal"/>
+    <w:qFormat/>
+  </w:style>
+  <w:style w:type="paragraph" w:styleId="Heading1">
+    <w:name w:val="heading 1"/>
+    <w:basedOn w:val="Normal"/>
+    <w:next w:val="Normal"/>
+    <w:link w:val="Heading1Char"/>
+    <w:uiPriority w:val="9"/>
+    <w:qFormat/>
+    <w:rsid w:val="00460837"/>
+    <w:pPr>
+      <w:keepNext/>
+      <w:keepLines/>
+      <w:spacing w:before="240" w:after="0"/>
+      <w:outlineLvl w:val="0"/>
+    </w:pPr>
+    <w:rPr>
+      <w:rFonts w:asciiTheme="majorHAnsi" w:eastAsiaTheme="majorEastAsia" w:hAnsiTheme="majorHAnsi" w:cstheme="majorBidi"/>
+      <w:color w:val="2E74B5" w:themeColor="accent1" w:themeShade="BF"/>
+      <w:sz w:val="32"/>
+      <w:szCs w:val="32"/>
+    </w:rPr>
+  </w:style>
+  <w:style w:type="paragraph" w:styleId="Heading2">
+    <w:name w:val="heading 2"/>
+    <w:basedOn w:val="Normal"/>
+    <w:next w:val="Normal"/>
+    <w:link w:val="Heading2Char"/>
+    <w:uiPriority w:val="9"/>
+    <w:unhideWhenUsed/>
+    <w:qFormat/>
+    <w:rsid w:val="00460837"/>
+    <w:pPr>
+      <w:keepNext/>
+      <w:keepLines/>
+      <w:spacing w:before="40" w:after="0"/>
+      <w:outlineLvl w:val="1"/>
+    </w:pPr>
+    <w:rPr>
+      <w:rFonts w:asciiTheme="majorHAnsi" w:eastAsiaTheme="majorEastAsia" w:hAnsiTheme="majorHAnsi" w:cstheme="majorBidi"/>
+      <w:color w:val="2E74B5" w:themeColor="accent1" w:themeShade="BF"/>
+      <w:sz w:val="26"/>
+      <w:szCs w:val="26"/>
+    </w:rPr>
+  </w:style>
+  <w:style w:type="paragraph" w:styleId="Heading3">
+    <w:name w:val="heading 3"/>
+    <w:basedOn w:val="Normal"/>
+    <w:next w:val="Normal"/>
+    <w:link w:val="Heading3Char"/>
+    <w:uiPriority w:val="9"/>
+    <w:unhideWhenUsed/>
+    <w:qFormat/>
+    <w:rsid w:val="00460837"/>
+    <w:pPr>
+      <w:keepNext/>
+      <w:keepLines/>
+      <w:spacing w:before="40" w:after="0"/>
+      <w:outlineLvl w:val="2"/>
+    </w:pPr>
+    <w:rPr>
+      <w:rFonts w:asciiTheme="majorHAnsi" w:eastAsiaTheme="majorEastAsia" w:hAnsiTheme="majorHAnsi" w:cstheme="majorBidi"/>
+      <w:color w:val="1F4D78" w:themeColor="accent1" w:themeShade="7F"/>
+      <w:sz w:val="24"/>
+      <w:szCs w:val="24"/>
+    </w:rPr>
+  </w:style>
+  <w:style w:type="character" w:default="1" w:styleId="DefaultParagraphFont">
+    <w:name w:val="Default Paragraph Font"/>
+    <w:uiPriority w:val="1"/>
+    <w:semiHidden/>
+    <w:unhideWhenUsed/>
+  </w:style>
+  <w:style w:type="table" w:default="1" w:styleId="TableNormal">
+    <w:name w:val="Normal Table"/>
+    <w:uiPriority w:val="99"/>
+    <w:semiHidden/>
+    <w:unhideWhenUsed/>
+    <w:tblPr>
+      <w:tblInd w:w="0" w:type="dxa"/>
+      <w:tblCellMar>
+        <w:top w:w="0" w:type="dxa"/>
+        <w:left w:w="108" w:type="dxa"/>
+        <w:bottom w:w="0" w:type="dxa"/>
+        <w:right w:w="108" w:type="dxa"/>
+      </w:tblCellMar>
+    </w:tblPr>
+  </w:style>
+  <w:style w:type="numbering" w:default="1" w:styleId="NoList">
+    <w:name w:val="No List"/>
+    <w:uiPriority w:val="99"/>
+    <w:semiHidden/>
+    <w:unhideWhenUsed/>
+  </w:style>
+  <w:style w:type="character" w:customStyle="1" w:styleId="Heading1Char">
+    <w:name w:val="Heading 1 Char"/>
+    <w:basedOn w:val="DefaultParagraphFont"/>
+    <w:link w:val="Heading1"/>
+    <w:uiPriority w:val="9"/>
+    <w:rsid w:val="00460837"/>
+    <w:rPr>
+      <w:rFonts w:asciiTheme="majorHAnsi" w:eastAsiaTheme="majorEastAsia" w:hAnsiTheme="majorHAnsi" w:cstheme="majorBidi"/>
+      <w:color w:val="2E74B5" w:themeColor="accent1" w:themeShade="BF"/>
+      <w:sz w:val="32"/>
+      <w:szCs w:val="32"/>
+    </w:rPr>
+  </w:style>
+  <w:style w:type="character" w:customStyle="1" w:styleId="Heading2Char">
+    <w:name w:val="Heading 2 Char"/>
+    <w:basedOn w:val="DefaultParagraphFont"/>
+    <w:link w:val="Heading2"/>
+    <w:uiPriority w:val="9"/>
+    <w:rsid w:val="00460837"/>
+    <w:rPr>
+      <w:rFonts w:asciiTheme="majorHAnsi" w:eastAsiaTheme="majorEastAsia" w:hAnsiTheme="majorHAnsi" w:cstheme="majorBidi"/>
+      <w:color w:val="2E74B5" w:themeColor="accent1" w:themeShade="BF"/>
+      <w:sz w:val="26"/>
+      <w:szCs w:val="26"/>
+    </w:rPr>
+  </w:style>
+  <w:style w:type="character" w:customStyle="1" w:styleId="Heading3Char">
+    <w:name w:val="Heading 3 Char"/>
+    <w:basedOn w:val="DefaultParagraphFont"/>
+    <w:link w:val="Heading3"/>
+    <w:uiPriority w:val="9"/>
+    <w:rsid w:val="00460837"/>
+    <w:rPr>
+      <w:rFonts w:asciiTheme="majorHAnsi" w:eastAsiaTheme="majorEastAsia" w:hAnsiTheme="majorHAnsi" w:cstheme="majorBidi"/>
+      <w:color w:val="1F4D78" w:themeColor="accent1" w:themeShade="7F"/>
+      <w:sz w:val="24"/>
+      <w:szCs w:val="24"/>
+    </w:rPr>
+  </w:style>
+  <w:style w:type="paragraph" w:styleId="Title">
+    <w:name w:val="Title"/>
+    <w:basedOn w:val="Normal"/>
+    <w:next w:val="Normal"/>
+    <w:link w:val="TitleChar"/>
+    <w:uiPriority w:val="10"/>
+    <w:qFormat/>
+    <w:rsid w:val="00460837"/>
+    <w:pPr>
+      <w:spacing w:after="0" w:line="240" w:lineRule="auto"/>
+      <w:contextualSpacing/>
+    </w:pPr>
+    <w:rPr>
+      <w:rFonts w:asciiTheme="majorHAnsi" w:eastAsiaTheme="majorEastAsia" w:hAnsiTheme="majorHAnsi" w:cstheme="majorBidi"/>
+      <w:spacing w:val="-10"/>
+      <w:kern w:val="28"/>
+      <w:sz w:val="56"/>
+      <w:szCs w:val="56"/>
+    </w:rPr>
+  </w:style>
+  <w:style w:type="character" w:customStyle="1" w:styleId="TitleChar">
+    <w:name w:val="Title Char"/>
+    <w:basedOn w:val="DefaultParagraphFont"/>
+    <w:link w:val="Title"/>
+    <w:uiPriority w:val="10"/>
+    <w:rsid w:val="00460837"/>
+    <w:rPr>
+      <w:rFonts w:asciiTheme="majorHAnsi" w:eastAsiaTheme="majorEastAsia" w:hAnsiTheme="majorHAnsi" w:cstheme="majorBidi"/>
+      <w:spacing w:val="-10"/>
+      <w:kern w:val="28"/>
+      <w:sz w:val="56"/>
+      <w:szCs w:val="56"/>
+    </w:rPr>
+  </w:style>
+</w:styles>
+</file>
+
+<file path=word/stylesWithEffects.xml><?xml version="1.0" encoding="utf-8"?>
+<w:styles xmlns:wpc="http://schemas.microsoft.com/office/word/2010/wordprocessingCanvas" xmlns:mo="http://schemas.microsoft.com/office/mac/office/2008/main" xmlns:mc="http://schemas.openxmlformats.org/markup-compatibility/2006" xmlns:mv="urn:schemas-microsoft-com:mac:vml" xmlns:o="urn:schemas-microsoft-com:office:office" xmlns:r="http://schemas.openxmlformats.org/officeDocument/2006/relationships" xmlns:m="http://schemas.openxmlformats.org/officeDocument/2006/math" xmlns:v="urn:schemas-microsoft-com:vml" xmlns:wp14="http://schemas.microsoft.com/office/word/2010/wordprocessingDrawing" xmlns:wp="http://schemas.openxmlformats.org/drawingml/2006/wordprocessingDrawing" xmlns:w10="urn:schemas-microsoft-com:office:word" xmlns:w="http://schemas.openxmlformats.org/wordprocessingml/2006/main" xmlns:w14="http://schemas.microsoft.com/office/word/2010/wordml" xmlns:wpg="http://schemas.microsoft.com/office/word/2010/wordprocessingGroup" xmlns:wpi="http://schemas.microsoft.com/office/word/2010/wordprocessingInk" xmlns:wne="http://schemas.microsoft.com/office/word/2006/wordml" xmlns:wps="http://schemas.microsoft.com/office/word/2010/wordprocessingShape" mc:Ignorable="w14 wp14">
+  <w:docDefaults>
+    <w:rPrDefault>
+      <w:rPr>
+        <w:rFonts w:asciiTheme="minorHAnsi" w:eastAsiaTheme="minorHAnsi" w:hAnsiTheme="minorHAnsi" w:cstheme="minorBidi"/>
+        <w:sz w:val="22"/>
+        <w:szCs w:val="22"/>
+        <w:lang w:val="en-ZA" w:eastAsia="en-US" w:bidi="ar-SA"/>
+      </w:rPr>
+    </w:rPrDefault>
+    <w:pPrDefault>
+      <w:pPr>
+        <w:spacing w:after="160" w:line="259" w:lineRule="auto"/>
+      </w:pPr>
+    </w:pPrDefault>
+  </w:docDefaults>
+  <w:latentStyles w:defLockedState="0" w:defUIPriority="99" w:defSemiHidden="1" w:defUnhideWhenUsed="1" w:defQFormat="0" w:count="276">
+    <w:lsdException w:name="Normal" w:semiHidden="0" w:uiPriority="0" w:unhideWhenUsed="0" w:qFormat="1"/>
+    <w:lsdException w:name="heading 1" w:semiHidden="0" w:uiPriority="9" w:unhideWhenUsed="0" w:qFormat="1"/>
+    <w:lsdException w:name="heading 2" w:uiPriority="9" w:qFormat="1"/>
+    <w:lsdException w:name="heading 3" w:uiPriority="9" w:qFormat="1"/>
+    <w:lsdException w:name="heading 4" w:uiPriority="9" w:qFormat="1"/>
+    <w:lsdException w:name="heading 5" w:uiPriority="9" w:qFormat="1"/>
+    <w:lsdException w:name="heading 6" w:uiPriority="9" w:qFormat="1"/>
+    <w:lsdException w:name="heading 7" w:uiPriority="9" w:qFormat="1"/>
+    <w:lsdException w:name="heading 8" w:uiPriority="9" w:qFormat="1"/>
+    <w:lsdException w:name="heading 9" w:uiPriority="9" w:qFormat="1"/>
+    <w:lsdException w:name="toc 1" w:uiPriority="39"/>
+    <w:lsdException w:name="toc 2" w:uiPriority="39"/>
+    <w:lsdException w:name="toc 3" w:uiPriority="39"/>
+    <w:lsdException w:name="toc 4" w:uiPriority="39"/>
+    <w:lsdException w:name="toc 5" w:uiPriority="39"/>
+    <w:lsdException w:name="toc 6" w:uiPriority="39"/>
+    <w:lsdException w:name="toc 7" w:uiPriority="39"/>
+    <w:lsdException w:name="toc 8" w:uiPriority="39"/>
+    <w:lsdException w:name="toc 9" w:uiPriority="39"/>
+    <w:lsdException w:name="caption" w:uiPriority="35" w:qFormat="1"/>
+    <w:lsdException w:name="Title" w:semiHidden="0" w:uiPriority="10" w:unhideWhenUsed="0" w:qFormat="1"/>
+    <w:lsdException w:name="Default Paragraph Font" w:uiPriority="1"/>
+    <w:lsdException w:name="Subtitle" w:semiHidden="0" w:uiPriority="11" w:unhideWhenUsed="0" w:qFormat="1"/>
+    <w:lsdException w:name="Strong" w:semiHidden="0" w:uiPriority="22" w:unhideWhenUsed="0" w:qFormat="1"/>
+    <w:lsdException w:name="Emphasis" w:semiHidden="0" w:uiPriority="20" w:unhideWhenUsed="0" w:qFormat="1"/>
+    <w:lsdException w:name="Table Grid" w:semiHidden="0" w:uiPriority="39" w:unhideWhenUsed="0"/>
+    <w:lsdException w:name="Note Level 1" w:semiHidden="0" w:unhideWhenUsed="0"/>
+    <w:lsdException w:name="Note Level 2" w:semiHidden="0" w:unhideWhenUsed="0"/>
+    <w:lsdException w:name="Note Level 3" w:semiHidden="0" w:unhideWhenUsed="0"/>
+    <w:lsdException w:name="Note Level 4" w:semiHidden="0" w:unhideWhenUsed="0"/>
+    <w:lsdException w:name="Note Level 5" w:semiHidden="0" w:unhideWhenUsed="0"/>
+    <w:lsdException w:name="Note Level 6" w:semiHidden="0" w:unhideWhenUsed="0"/>
+    <w:lsdException w:name="Note Level 7" w:semiHidden="0" w:unhideWhenUsed="0"/>
+    <w:lsdException w:name="Note Level 8" w:semiHidden="0" w:unhideWhenUsed="0"/>
+    <w:lsdException w:name="Note Level 9" w:semiHidden="0" w:unhideWhenUsed="0"/>
+    <w:lsdException w:name="Placeholder Text" w:unhideWhenUsed="0"/>
+    <w:lsdException w:name="No Spacing" w:semiHidden="0" w:uiPriority="1" w:unhideWhenUsed="0" w:qFormat="1"/>
+    <w:lsdException w:name="Light Shading" w:semiHidden="0" w:uiPriority="60" w:unhideWhenUsed="0"/>
+    <w:lsdException w:name="Light List" w:semiHidden="0" w:uiPriority="61" w:unhideWhenUsed="0"/>
+    <w:lsdException w:name="Light Grid" w:semiHidden="0" w:uiPriority="62" w:unhideWhenUsed="0"/>
+    <w:lsdException w:name="Medium Shading 1" w:semiHidden="0" w:uiPriority="63" w:unhideWhenUsed="0"/>
+    <w:lsdException w:name="Medium Shading 2" w:semiHidden="0" w:uiPriority="64" w:unhideWhenUsed="0"/>
+    <w:lsdException w:name="Medium List 1" w:semiHidden="0" w:uiPriority="65" w:unhideWhenUsed="0"/>
+    <w:lsdException w:name="Medium List 2" w:semiHidden="0" w:uiPriority="66" w:unhideWhenUsed="0"/>
+    <w:lsdException w:name="Medium Grid 1" w:semiHidden="0" w:uiPriority="67" w:unhideWhenUsed="0"/>
+    <w:lsdException w:name="Medium Grid 2" w:semiHidden="0" w:uiPriority="68" w:unhideWhenUsed="0"/>
+    <w:lsdException w:name="Medium Grid 3" w:semiHidden="0" w:uiPriority="69" w:unhideWhenUsed="0"/>
+    <w:lsdException w:name="Dark List" w:semiHidden="0" w:uiPriority="70" w:unhideWhenUsed="0"/>
+    <w:lsdException w:name="Colorful Shading" w:semiHidden="0" w:uiPriority="71" w:unhideWhenUsed="0"/>
+    <w:lsdException w:name="Colorful List" w:semiHidden="0" w:uiPriority="72" w:unhideWhenUsed="0"/>
+    <w:lsdException w:name="Colorful Grid" w:semiHidden="0" w:uiPriority="73" w:unhideWhenUsed="0"/>
+    <w:lsdException w:name="Light Shading Accent 1" w:semiHidden="0" w:uiPriority="60" w:unhideWhenUsed="0"/>
+    <w:lsdException w:name="Light List Accent 1" w:semiHidden="0" w:uiPriority="61" w:unhideWhenUsed="0"/>
+    <w:lsdException w:name="Light Grid Accent 1" w:semiHidden="0" w:uiPriority="62" w:unhideWhenUsed="0"/>
+    <w:lsdException w:name="Medium Shading 1 Accent 1" w:semiHidden="0" w:uiPriority="63" w:unhideWhenUsed="0"/>
+    <w:lsdException w:name="Medium Shading 2 Accent 1" w:semiHidden="0" w:uiPriority="64" w:unhideWhenUsed="0"/>
+    <w:lsdException w:name="Medium List 1 Accent 1" w:semiHidden="0" w:uiPriority="65" w:unhideWhenUsed="0"/>
+    <w:lsdException w:name="Revision" w:unhideWhenUsed="0"/>
+    <w:lsdException w:name="List Paragraph" w:semiHidden="0" w:uiPriority="34" w:unhideWhenUsed="0" w:qFormat="1"/>
+    <w:lsdException w:name="Quote" w:semiHidden="0" w:uiPriority="29" w:unhideWhenUsed="0" w:qFormat="1"/>
+    <w:lsdException w:name="Intense Quote" w:semiHidden="0" w:uiPriority="30" w:unhideWhenUsed="0" w:qFormat="1"/>
+    <w:lsdException w:name="Medium List 2 Accent 1" w:semiHidden="0" w:uiPriority="66" w:unhideWhenUsed="0"/>
+    <w:lsdException w:name="Medium Grid 1 Accent 1" w:semiHidden="0" w:uiPriority="67" w:unhideWhenUsed="0"/>
+    <w:lsdException w:name="Medium Grid 2 Accent 1" w:semiHidden="0" w:uiPriority="68" w:unhideWhenUsed="0"/>
+    <w:lsdException w:name="Medium Grid 3 Accent 1" w:semiHidden="0" w:uiPriority="69" w:unhideWhenUsed="0"/>
+    <w:lsdException w:name="Dark List Accent 1" w:semiHidden="0" w:uiPriority="70" w:unhideWhenUsed="0"/>
+    <w:lsdException w:name="Colorful Shading Accent 1" w:semiHidden="0" w:uiPriority="71" w:unhideWhenUsed="0"/>
+    <w:lsdException w:name="Colorful List Accent 1" w:semiHidden="0" w:uiPriority="72" w:unhideWhenUsed="0"/>
+    <w:lsdException w:name="Colorful Grid Accent 1" w:semiHidden="0" w:uiPriority="73" w:unhideWhenUsed="0"/>
+    <w:lsdException w:name="Light Shading Accent 2" w:semiHidden="0" w:uiPriority="60" w:unhideWhenUsed="0"/>
+    <w:lsdException w:name="Light List Accent 2" w:semiHidden="0" w:uiPriority="61" w:unhideWhenUsed="0"/>
+    <w:lsdException w:name="Light Grid Accent 2" w:semiHidden="0" w:uiPriority="62" w:unhideWhenUsed="0"/>
+    <w:lsdException w:name="Medium Shading 1 Accent 2" w:semiHidden="0" w:uiPriority="63" w:unhideWhenUsed="0"/>
+    <w:lsdException w:name="Medium Shading 2 Accent 2" w:semiHidden="0" w:uiPriority="64" w:unhideWhenUsed="0"/>
+    <w:lsdException w:name="Medium List 1 Accent 2" w:semiHidden="0" w:uiPriority="65" w:unhideWhenUsed="0"/>
+    <w:lsdException w:name="Medium List 2 Accent 2" w:semiHidden="0" w:uiPriority="66" w:unhideWhenUsed="0"/>
+    <w:lsdException w:name="Medium Grid 1 Accent 2" w:semiHidden="0" w:uiPriority="67" w:unhideWhenUsed="0"/>
+    <w:lsdException w:name="Medium Grid 2 Accent 2" w:semiHidden="0" w:uiPriority="68" w:unhideWhenUsed="0"/>
+    <w:lsdException w:name="Medium Grid 3 Accent 2" w:semiHidden="0" w:uiPriority="69" w:unhideWhenUsed="0"/>
+    <w:lsdException w:name="Dark List Accent 2" w:semiHidden="0" w:uiPriority="70" w:unhideWhenUsed="0"/>
+    <w:lsdException w:name="Colorful Shading Accent 2" w:semiHidden="0" w:uiPriority="71" w:unhideWhenUsed="0"/>
+    <w:lsdException w:name="Colorful List Accent 2" w:semiHidden="0" w:uiPriority="72" w:unhideWhenUsed="0"/>
+    <w:lsdException w:name="Colorful Grid Accent 2" w:semiHidden="0" w:uiPriority="73" w:unhideWhenUsed="0"/>
+    <w:lsdException w:name="Light Shading Accent 3" w:semiHidden="0" w:uiPriority="60" w:unhideWhenUsed="0"/>
+    <w:lsdException w:name="Light List Accent 3" w:semiHidden="0" w:uiPriority="61" w:unhideWhenUsed="0"/>
+    <w:lsdException w:name="Light Grid Accent 3" w:semiHidden="0" w:uiPriority="62" w:unhideWhenUsed="0"/>
+    <w:lsdException w:name="Medium Shading 1 Accent 3" w:semiHidden="0" w:uiPriority="63" w:unhideWhenUsed="0"/>
+    <w:lsdException w:name="Medium Shading 2 Accent 3" w:semiHidden="0" w:uiPriority="64" w:unhideWhenUsed="0"/>
+    <w:lsdException w:name="Medium List 1 Accent 3" w:semiHidden="0" w:uiPriority="65" w:unhideWhenUsed="0"/>
+    <w:lsdException w:name="Medium List 2 Accent 3" w:semiHidden="0" w:uiPriority="66" w:unhideWhenUsed="0"/>
+    <w:lsdException w:name="Medium Grid 1 Accent 3" w:semiHidden="0" w:uiPriority="67" w:unhideWhenUsed="0"/>
+    <w:lsdException w:name="Medium Grid 2 Accent 3" w:semiHidden="0" w:uiPriority="68" w:unhideWhenUsed="0"/>
+    <w:lsdException w:name="Medium Grid 3 Accent 3" w:semiHidden="0" w:uiPriority="69" w:unhideWhenUsed="0"/>
+    <w:lsdException w:name="Dark List Accent 3" w:semiHidden="0" w:uiPriority="70" w:unhideWhenUsed="0"/>
+    <w:lsdException w:name="Colorful Shading Accent 3" w:semiHidden="0" w:uiPriority="71" w:unhideWhenUsed="0"/>
+    <w:lsdException w:name="Colorful List Accent 3" w:semiHidden="0" w:uiPriority="72" w:unhideWhenUsed="0"/>
+    <w:lsdException w:name="Colorful Grid Accent 3" w:semiHidden="0" w:uiPriority="73" w:unhideWhenUsed="0"/>
+    <w:lsdException w:name="Light Shading Accent 4" w:semiHidden="0" w:uiPriority="60" w:unhideWhenUsed="0"/>
+    <w:lsdException w:name="Light List Accent 4" w:semiHidden="0" w:uiPriority="61" w:unhideWhenUsed="0"/>
+    <w:lsdException w:name="Light Grid Accent 4" w:semiHidden="0" w:uiPriority="62" w:unhideWhenUsed="0"/>
+    <w:lsdException w:name="Medium Shading 1 Accent 4" w:semiHidden="0" w:uiPriority="63" w:unhideWhenUsed="0"/>
+    <w:lsdException w:name="Medium Shading 2 Accent 4" w:semiHidden="0" w:uiPriority="64" w:unhideWhenUsed="0"/>
+    <w:lsdException w:name="Medium List 1 Accent 4" w:semiHidden="0" w:uiPriority="65" w:unhideWhenUsed="0"/>
+    <w:lsdException w:name="Medium List 2 Accent 4" w:semiHidden="0" w:uiPriority="66" w:unhideWhenUsed="0"/>
+    <w:lsdException w:name="Medium Grid 1 Accent 4" w:semiHidden="0" w:uiPriority="67" w:unhideWhenUsed="0"/>
+    <w:lsdException w:name="Medium Grid 2 Accent 4" w:semiHidden="0" w:uiPriority="68" w:unhideWhenUsed="0"/>
+    <w:lsdException w:name="Medium Grid 3 Accent 4" w:semiHidden="0" w:uiPriority="69" w:unhideWhenUsed="0"/>
+    <w:lsdException w:name="Dark List Accent 4" w:semiHidden="0" w:uiPriority="70" w:unhideWhenUsed="0"/>
+    <w:lsdException w:name="Colorful Shading Accent 4" w:semiHidden="0" w:uiPriority="71" w:unhideWhenUsed="0"/>
+    <w:lsdException w:name="Colorful List Accent 4" w:semiHidden="0" w:uiPriority="72" w:unhideWhenUsed="0"/>
+    <w:lsdException w:name="Colorful Grid Accent 4" w:semiHidden="0" w:uiPriority="73" w:unhideWhenUsed="0"/>
+    <w:lsdException w:name="Light Shading Accent 5" w:semiHidden="0" w:uiPriority="60" w:unhideWhenUsed="0"/>
+    <w:lsdException w:name="Light List Accent 5" w:semiHidden="0" w:uiPriority="61" w:unhideWhenUsed="0"/>
+    <w:lsdException w:name="Light Grid Accent 5" w:semiHidden="0" w:uiPriority="62" w:unhideWhenUsed="0"/>
+    <w:lsdException w:name="Medium Shading 1 Accent 5" w:semiHidden="0" w:uiPriority="63" w:unhideWhenUsed="0"/>
+    <w:lsdException w:name="Medium Shading 2 Accent 5" w:semiHidden="0" w:uiPriority="64" w:unhideWhenUsed="0"/>
+    <w:lsdException w:name="Medium List 1 Accent 5" w:semiHidden="0" w:uiPriority="65" w:unhideWhenUsed="0"/>
+    <w:lsdException w:name="Medium List 2 Accent 5" w:semiHidden="0" w:uiPriority="66" w:unhideWhenUsed="0"/>
+    <w:lsdException w:name="Medium Grid 1 Accent 5" w:semiHidden="0" w:uiPriority="67" w:unhideWhenUsed="0"/>
+    <w:lsdException w:name="Medium Grid 2 Accent 5" w:semiHidden="0" w:uiPriority="68" w:unhideWhenUsed="0"/>
+    <w:lsdException w:name="Medium Grid 3 Accent 5" w:semiHidden="0" w:uiPriority="69" w:unhideWhenUsed="0"/>
+    <w:lsdException w:name="Dark List Accent 5" w:semiHidden="0" w:uiPriority="70" w:unhideWhenUsed="0"/>
+    <w:lsdException w:name="Colorful Shading Accent 5" w:semiHidden="0" w:uiPriority="71" w:unhideWhenUsed="0"/>
+    <w:lsdException w:name="Colorful List Accent 5" w:semiHidden="0" w:uiPriority="72" w:unhideWhenUsed="0"/>
+    <w:lsdException w:name="Colorful Grid Accent 5" w:semiHidden="0" w:uiPriority="73" w:unhideWhenUsed="0"/>
+    <w:lsdException w:name="Light Shading Accent 6" w:semiHidden="0" w:uiPriority="60" w:unhideWhenUsed="0"/>
+    <w:lsdException w:name="Light List Accent 6" w:semiHidden="0" w:uiPriority="61" w:unhideWhenUsed="0"/>
+    <w:lsdException w:name="Light Grid Accent 6" w:semiHidden="0" w:uiPriority="62" w:unhideWhenUsed="0"/>
+    <w:lsdException w:name="Medium Shading 1 Accent 6" w:semiHidden="0" w:uiPriority="63" w:unhideWhenUsed="0"/>
+    <w:lsdException w:name="Medium Shading 2 Accent 6" w:semiHidden="0" w:uiPriority="64" w:unhideWhenUsed="0"/>
+    <w:lsdException w:name="Medium List 1 Accent 6" w:semiHidden="0" w:uiPriority="65" w:unhideWhenUsed="0"/>
+    <w:lsdException w:name="Medium List 2 Accent 6" w:semiHidden="0" w:uiPriority="66" w:unhideWhenUsed="0"/>
+    <w:lsdException w:name="Medium Grid 1 Accent 6" w:semiHidden="0" w:uiPriority="67" w:unhideWhenUsed="0"/>
+    <w:lsdException w:name="Medium Grid 2 Accent 6" w:semiHidden="0" w:uiPriority="68" w:unhideWhenUsed="0"/>
+    <w:lsdException w:name="Medium Grid 3 Accent 6" w:semiHidden="0" w:uiPriority="69" w:unhideWhenUsed="0"/>
+    <w:lsdException w:name="Dark List Accent 6" w:semiHidden="0" w:uiPriority="70" w:unhideWhenUsed="0"/>
+    <w:lsdException w:name="Colorful Shading Accent 6" w:semiHidden="0" w:uiPriority="71" w:unhideWhenUsed="0"/>
+    <w:lsdException w:name="Colorful List Accent 6" w:semiHidden="0" w:uiPriority="72" w:unhideWhenUsed="0"/>
+    <w:lsdException w:name="Colorful Grid Accent 6" w:semiHidden="0" w:uiPriority="73" w:unhideWhenUsed="0"/>
+    <w:lsdException w:name="Subtle Emphasis" w:semiHidden="0" w:uiPriority="19" w:unhideWhenUsed="0" w:qFormat="1"/>
+    <w:lsdException w:name="Intense Emphasis" w:semiHidden="0" w:uiPriority="21" w:unhideWhenUsed="0" w:qFormat="1"/>
+    <w:lsdException w:name="Subtle Reference" w:semiHidden="0" w:uiPriority="31" w:unhideWhenUsed="0" w:qFormat="1"/>
+    <w:lsdException w:name="Intense Reference" w:semiHidden="0" w:uiPriority="32" w:unhideWhenUsed="0" w:qFormat="1"/>
+    <w:lsdException w:name="Book Title" w:semiHidden="0" w:uiPriority="33" w:unhideWhenUsed="0" w:qFormat="1"/>
+    <w:lsdException w:name="Bibliography" w:uiPriority="37"/>
+    <w:lsdException w:name="TOC Heading" w:uiPriority="39" w:qFormat="1"/>
   </w:latentStyles>
   <w:style w:type="paragraph" w:default="1" w:styleId="Normal">
     <w:name w:val="Normal"/>
@@ -1251,7 +1679,7 @@
     </a:clrScheme>
     <a:fontScheme name="Office">
       <a:majorFont>
-        <a:latin typeface="Calibri Light" panose="020F0302020204030204"/>
+        <a:latin typeface="Calibri Light"/>
         <a:ea typeface=""/>
         <a:cs typeface=""/>
         <a:font script="Jpan" typeface="ＭＳ ゴシック"/>
@@ -1286,7 +1714,7 @@
         <a:font script="Geor" typeface="Sylfaen"/>
       </a:majorFont>
       <a:minorFont>
-        <a:latin typeface="Calibri" panose="020F0502020204030204"/>
+        <a:latin typeface="Calibri"/>
         <a:ea typeface=""/>
         <a:cs typeface=""/>
         <a:font script="Jpan" typeface="ＭＳ 明朝"/>
@@ -1463,7 +1891,7 @@
   <a:extraClrSchemeLst/>
   <a:extLst>
     <a:ext uri="{05A4C25C-085E-4340-85A3-A5531E510DB2}">
-      <thm15:themeFamily xmlns:thm15="http://schemas.microsoft.com/office/thememl/2012/main" name="Office Theme" id="{62F939B6-93AF-4DB8-9C6B-D6C7DFDC589F}" vid="{4A3C46E8-61CC-4603-A589-7422A47A8E4A}"/>
+      <thm15:themeFamily xmlns:thm15="http://schemas.microsoft.com/office/thememl/2012/main" xmlns="" name="Office Theme" id="{62F939B6-93AF-4DB8-9C6B-D6C7DFDC589F}" vid="{4A3C46E8-61CC-4603-A589-7422A47A8E4A}"/>
     </a:ext>
   </a:extLst>
 </a:theme>

</xml_diff>